<commit_message>
#97 Updated project 1 diary
</commit_message>
<xml_diff>
--- a/Extra Files/Projekt 1 dagbok.docx
+++ b/Extra Files/Projekt 1 dagbok.docx
@@ -124,15 +124,105 @@
           <w:sz w:val="24"/>
           <w:szCs w:val="24"/>
         </w:rPr>
-        <w:t xml:space="preserve">Skapade ett nytt project i visual studio och </w:t>
-      </w:r>
-      <w:r>
-        <w:rPr>
-          <w:rFonts w:ascii="Times New Roman" w:hAnsi="Times New Roman" w:cs="Times New Roman"/>
-          <w:sz w:val="24"/>
-          <w:szCs w:val="24"/>
-        </w:rPr>
-        <w:t>synkroniserade med github. La till feature branch för meny. Fortsatte planeringen av projektet genom att modellera databasen i drawio med respektive tabells kolumner och datatyper.</w:t>
+        <w:t xml:space="preserve">Skapade ett nytt </w:t>
+      </w:r>
+      <w:proofErr w:type="spellStart"/>
+      <w:r>
+        <w:rPr>
+          <w:rFonts w:ascii="Times New Roman" w:hAnsi="Times New Roman" w:cs="Times New Roman"/>
+          <w:sz w:val="24"/>
+          <w:szCs w:val="24"/>
+        </w:rPr>
+        <w:t>project</w:t>
+      </w:r>
+      <w:proofErr w:type="spellEnd"/>
+      <w:r>
+        <w:rPr>
+          <w:rFonts w:ascii="Times New Roman" w:hAnsi="Times New Roman" w:cs="Times New Roman"/>
+          <w:sz w:val="24"/>
+          <w:szCs w:val="24"/>
+        </w:rPr>
+        <w:t xml:space="preserve"> i </w:t>
+      </w:r>
+      <w:proofErr w:type="spellStart"/>
+      <w:r>
+        <w:rPr>
+          <w:rFonts w:ascii="Times New Roman" w:hAnsi="Times New Roman" w:cs="Times New Roman"/>
+          <w:sz w:val="24"/>
+          <w:szCs w:val="24"/>
+        </w:rPr>
+        <w:t>visual</w:t>
+      </w:r>
+      <w:proofErr w:type="spellEnd"/>
+      <w:r>
+        <w:rPr>
+          <w:rFonts w:ascii="Times New Roman" w:hAnsi="Times New Roman" w:cs="Times New Roman"/>
+          <w:sz w:val="24"/>
+          <w:szCs w:val="24"/>
+        </w:rPr>
+        <w:t xml:space="preserve"> studio och </w:t>
+      </w:r>
+      <w:r>
+        <w:rPr>
+          <w:rFonts w:ascii="Times New Roman" w:hAnsi="Times New Roman" w:cs="Times New Roman"/>
+          <w:sz w:val="24"/>
+          <w:szCs w:val="24"/>
+        </w:rPr>
+        <w:t xml:space="preserve">synkroniserade med </w:t>
+      </w:r>
+      <w:proofErr w:type="spellStart"/>
+      <w:r>
+        <w:rPr>
+          <w:rFonts w:ascii="Times New Roman" w:hAnsi="Times New Roman" w:cs="Times New Roman"/>
+          <w:sz w:val="24"/>
+          <w:szCs w:val="24"/>
+        </w:rPr>
+        <w:t>github</w:t>
+      </w:r>
+      <w:proofErr w:type="spellEnd"/>
+      <w:r>
+        <w:rPr>
+          <w:rFonts w:ascii="Times New Roman" w:hAnsi="Times New Roman" w:cs="Times New Roman"/>
+          <w:sz w:val="24"/>
+          <w:szCs w:val="24"/>
+        </w:rPr>
+        <w:t xml:space="preserve">. La till feature </w:t>
+      </w:r>
+      <w:proofErr w:type="spellStart"/>
+      <w:r>
+        <w:rPr>
+          <w:rFonts w:ascii="Times New Roman" w:hAnsi="Times New Roman" w:cs="Times New Roman"/>
+          <w:sz w:val="24"/>
+          <w:szCs w:val="24"/>
+        </w:rPr>
+        <w:t>branch</w:t>
+      </w:r>
+      <w:proofErr w:type="spellEnd"/>
+      <w:r>
+        <w:rPr>
+          <w:rFonts w:ascii="Times New Roman" w:hAnsi="Times New Roman" w:cs="Times New Roman"/>
+          <w:sz w:val="24"/>
+          <w:szCs w:val="24"/>
+        </w:rPr>
+        <w:t xml:space="preserve"> för meny. Fortsatte planeringen av projektet genom att modellera databasen i </w:t>
+      </w:r>
+      <w:proofErr w:type="spellStart"/>
+      <w:r>
+        <w:rPr>
+          <w:rFonts w:ascii="Times New Roman" w:hAnsi="Times New Roman" w:cs="Times New Roman"/>
+          <w:sz w:val="24"/>
+          <w:szCs w:val="24"/>
+        </w:rPr>
+        <w:t>drawio</w:t>
+      </w:r>
+      <w:proofErr w:type="spellEnd"/>
+      <w:r>
+        <w:rPr>
+          <w:rFonts w:ascii="Times New Roman" w:hAnsi="Times New Roman" w:cs="Times New Roman"/>
+          <w:sz w:val="24"/>
+          <w:szCs w:val="24"/>
+        </w:rPr>
+        <w:t xml:space="preserve"> med respektive tabells kolumner och datatyper.</w:t>
       </w:r>
     </w:p>
     <w:p>
@@ -191,7 +281,25 @@
           <w:sz w:val="24"/>
           <w:szCs w:val="24"/>
         </w:rPr>
-        <w:t>titta mer på branches för att förstå hur jag ska implementera dem effektivt i min</w:t>
+        <w:t xml:space="preserve">titta mer på </w:t>
+      </w:r>
+      <w:proofErr w:type="spellStart"/>
+      <w:r>
+        <w:rPr>
+          <w:rFonts w:ascii="Times New Roman" w:hAnsi="Times New Roman" w:cs="Times New Roman"/>
+          <w:sz w:val="24"/>
+          <w:szCs w:val="24"/>
+        </w:rPr>
+        <w:t>branches</w:t>
+      </w:r>
+      <w:proofErr w:type="spellEnd"/>
+      <w:r>
+        <w:rPr>
+          <w:rFonts w:ascii="Times New Roman" w:hAnsi="Times New Roman" w:cs="Times New Roman"/>
+          <w:sz w:val="24"/>
+          <w:szCs w:val="24"/>
+        </w:rPr>
+        <w:t xml:space="preserve"> för att förstå hur jag ska implementera dem effektivt i min</w:t>
       </w:r>
       <w:r>
         <w:rPr>
@@ -225,6 +333,7 @@
         </w:rPr>
         <w:t xml:space="preserve">struktur, ska jag göra på liknande sätt som i </w:t>
       </w:r>
+      <w:proofErr w:type="spellStart"/>
       <w:r>
         <w:rPr>
           <w:rFonts w:ascii="Times New Roman" w:hAnsi="Times New Roman" w:cs="Times New Roman"/>
@@ -239,7 +348,16 @@
           <w:sz w:val="24"/>
           <w:szCs w:val="24"/>
         </w:rPr>
-        <w:t>otelappen eller går det att strukturera bättre?</w:t>
+        <w:t>otelappen</w:t>
+      </w:r>
+      <w:proofErr w:type="spellEnd"/>
+      <w:r>
+        <w:rPr>
+          <w:rFonts w:ascii="Times New Roman" w:hAnsi="Times New Roman" w:cs="Times New Roman"/>
+          <w:sz w:val="24"/>
+          <w:szCs w:val="24"/>
+        </w:rPr>
+        <w:t xml:space="preserve"> eller går det att strukturera bättre?</w:t>
       </w:r>
     </w:p>
     <w:p>
@@ -299,7 +417,187 @@
           <w:sz w:val="24"/>
           <w:szCs w:val="24"/>
         </w:rPr>
-        <w:t>Studiedag. Läst på och kollat youtube om branches och hur jag kan använda dem. Gjorde en feature branch för application klass och mergade den med min master branch. Har läst på och kollat youtube om class libraries. Har gjort en skiss på menystruktur som jag färdigställt i drawio.</w:t>
+        <w:t xml:space="preserve">Studiedag. Läst på och kollat </w:t>
+      </w:r>
+      <w:proofErr w:type="spellStart"/>
+      <w:r>
+        <w:rPr>
+          <w:rFonts w:ascii="Times New Roman" w:hAnsi="Times New Roman" w:cs="Times New Roman"/>
+          <w:sz w:val="24"/>
+          <w:szCs w:val="24"/>
+        </w:rPr>
+        <w:t>youtube</w:t>
+      </w:r>
+      <w:proofErr w:type="spellEnd"/>
+      <w:r>
+        <w:rPr>
+          <w:rFonts w:ascii="Times New Roman" w:hAnsi="Times New Roman" w:cs="Times New Roman"/>
+          <w:sz w:val="24"/>
+          <w:szCs w:val="24"/>
+        </w:rPr>
+        <w:t xml:space="preserve"> om </w:t>
+      </w:r>
+      <w:proofErr w:type="spellStart"/>
+      <w:r>
+        <w:rPr>
+          <w:rFonts w:ascii="Times New Roman" w:hAnsi="Times New Roman" w:cs="Times New Roman"/>
+          <w:sz w:val="24"/>
+          <w:szCs w:val="24"/>
+        </w:rPr>
+        <w:t>branches</w:t>
+      </w:r>
+      <w:proofErr w:type="spellEnd"/>
+      <w:r>
+        <w:rPr>
+          <w:rFonts w:ascii="Times New Roman" w:hAnsi="Times New Roman" w:cs="Times New Roman"/>
+          <w:sz w:val="24"/>
+          <w:szCs w:val="24"/>
+        </w:rPr>
+        <w:t xml:space="preserve"> och hur jag kan använda dem. Gjorde en feature </w:t>
+      </w:r>
+      <w:proofErr w:type="spellStart"/>
+      <w:r>
+        <w:rPr>
+          <w:rFonts w:ascii="Times New Roman" w:hAnsi="Times New Roman" w:cs="Times New Roman"/>
+          <w:sz w:val="24"/>
+          <w:szCs w:val="24"/>
+        </w:rPr>
+        <w:t>branch</w:t>
+      </w:r>
+      <w:proofErr w:type="spellEnd"/>
+      <w:r>
+        <w:rPr>
+          <w:rFonts w:ascii="Times New Roman" w:hAnsi="Times New Roman" w:cs="Times New Roman"/>
+          <w:sz w:val="24"/>
+          <w:szCs w:val="24"/>
+        </w:rPr>
+        <w:t xml:space="preserve"> för </w:t>
+      </w:r>
+      <w:proofErr w:type="spellStart"/>
+      <w:r>
+        <w:rPr>
+          <w:rFonts w:ascii="Times New Roman" w:hAnsi="Times New Roman" w:cs="Times New Roman"/>
+          <w:sz w:val="24"/>
+          <w:szCs w:val="24"/>
+        </w:rPr>
+        <w:t>application</w:t>
+      </w:r>
+      <w:proofErr w:type="spellEnd"/>
+      <w:r>
+        <w:rPr>
+          <w:rFonts w:ascii="Times New Roman" w:hAnsi="Times New Roman" w:cs="Times New Roman"/>
+          <w:sz w:val="24"/>
+          <w:szCs w:val="24"/>
+        </w:rPr>
+        <w:t xml:space="preserve"> klass och </w:t>
+      </w:r>
+      <w:proofErr w:type="spellStart"/>
+      <w:r>
+        <w:rPr>
+          <w:rFonts w:ascii="Times New Roman" w:hAnsi="Times New Roman" w:cs="Times New Roman"/>
+          <w:sz w:val="24"/>
+          <w:szCs w:val="24"/>
+        </w:rPr>
+        <w:t>mergade</w:t>
+      </w:r>
+      <w:proofErr w:type="spellEnd"/>
+      <w:r>
+        <w:rPr>
+          <w:rFonts w:ascii="Times New Roman" w:hAnsi="Times New Roman" w:cs="Times New Roman"/>
+          <w:sz w:val="24"/>
+          <w:szCs w:val="24"/>
+        </w:rPr>
+        <w:t xml:space="preserve"> den med min master </w:t>
+      </w:r>
+      <w:proofErr w:type="spellStart"/>
+      <w:r>
+        <w:rPr>
+          <w:rFonts w:ascii="Times New Roman" w:hAnsi="Times New Roman" w:cs="Times New Roman"/>
+          <w:sz w:val="24"/>
+          <w:szCs w:val="24"/>
+        </w:rPr>
+        <w:t>branch</w:t>
+      </w:r>
+      <w:proofErr w:type="spellEnd"/>
+      <w:r>
+        <w:rPr>
+          <w:rFonts w:ascii="Times New Roman" w:hAnsi="Times New Roman" w:cs="Times New Roman"/>
+          <w:sz w:val="24"/>
+          <w:szCs w:val="24"/>
+        </w:rPr>
+        <w:t xml:space="preserve">. Har läst på och kollat </w:t>
+      </w:r>
+      <w:proofErr w:type="spellStart"/>
+      <w:r>
+        <w:rPr>
+          <w:rFonts w:ascii="Times New Roman" w:hAnsi="Times New Roman" w:cs="Times New Roman"/>
+          <w:sz w:val="24"/>
+          <w:szCs w:val="24"/>
+        </w:rPr>
+        <w:t>youtube</w:t>
+      </w:r>
+      <w:proofErr w:type="spellEnd"/>
+      <w:r>
+        <w:rPr>
+          <w:rFonts w:ascii="Times New Roman" w:hAnsi="Times New Roman" w:cs="Times New Roman"/>
+          <w:sz w:val="24"/>
+          <w:szCs w:val="24"/>
+        </w:rPr>
+        <w:t xml:space="preserve"> om </w:t>
+      </w:r>
+      <w:proofErr w:type="spellStart"/>
+      <w:r>
+        <w:rPr>
+          <w:rFonts w:ascii="Times New Roman" w:hAnsi="Times New Roman" w:cs="Times New Roman"/>
+          <w:sz w:val="24"/>
+          <w:szCs w:val="24"/>
+        </w:rPr>
+        <w:t>class</w:t>
+      </w:r>
+      <w:proofErr w:type="spellEnd"/>
+      <w:r>
+        <w:rPr>
+          <w:rFonts w:ascii="Times New Roman" w:hAnsi="Times New Roman" w:cs="Times New Roman"/>
+          <w:sz w:val="24"/>
+          <w:szCs w:val="24"/>
+        </w:rPr>
+        <w:t xml:space="preserve"> </w:t>
+      </w:r>
+      <w:proofErr w:type="spellStart"/>
+      <w:r>
+        <w:rPr>
+          <w:rFonts w:ascii="Times New Roman" w:hAnsi="Times New Roman" w:cs="Times New Roman"/>
+          <w:sz w:val="24"/>
+          <w:szCs w:val="24"/>
+        </w:rPr>
+        <w:t>libraries</w:t>
+      </w:r>
+      <w:proofErr w:type="spellEnd"/>
+      <w:r>
+        <w:rPr>
+          <w:rFonts w:ascii="Times New Roman" w:hAnsi="Times New Roman" w:cs="Times New Roman"/>
+          <w:sz w:val="24"/>
+          <w:szCs w:val="24"/>
+        </w:rPr>
+        <w:t xml:space="preserve">. Har gjort en skiss på menystruktur som jag färdigställt i </w:t>
+      </w:r>
+      <w:proofErr w:type="spellStart"/>
+      <w:r>
+        <w:rPr>
+          <w:rFonts w:ascii="Times New Roman" w:hAnsi="Times New Roman" w:cs="Times New Roman"/>
+          <w:sz w:val="24"/>
+          <w:szCs w:val="24"/>
+        </w:rPr>
+        <w:t>drawio</w:t>
+      </w:r>
+      <w:proofErr w:type="spellEnd"/>
+      <w:r>
+        <w:rPr>
+          <w:rFonts w:ascii="Times New Roman" w:hAnsi="Times New Roman" w:cs="Times New Roman"/>
+          <w:sz w:val="24"/>
+          <w:szCs w:val="24"/>
+        </w:rPr>
+        <w:t>.</w:t>
       </w:r>
     </w:p>
     <w:p>
@@ -347,16 +645,71 @@
           <w:sz w:val="24"/>
           <w:szCs w:val="24"/>
         </w:rPr>
-        <w:t xml:space="preserve">Funderar kring hur jag kan använda class libraries för detta projekt. </w:t>
-      </w:r>
-      <w:r>
-        <w:rPr>
-          <w:rFonts w:ascii="Times New Roman" w:hAnsi="Times New Roman" w:cs="Times New Roman"/>
-          <w:sz w:val="24"/>
-          <w:szCs w:val="24"/>
-        </w:rPr>
-        <w:t>Samtliga delar använder sig av uträkningar, kanske kan någon form av Math/</w:t>
-      </w:r>
+        <w:t xml:space="preserve">Funderar kring hur jag kan använda </w:t>
+      </w:r>
+      <w:proofErr w:type="spellStart"/>
+      <w:r>
+        <w:rPr>
+          <w:rFonts w:ascii="Times New Roman" w:hAnsi="Times New Roman" w:cs="Times New Roman"/>
+          <w:sz w:val="24"/>
+          <w:szCs w:val="24"/>
+        </w:rPr>
+        <w:t>class</w:t>
+      </w:r>
+      <w:proofErr w:type="spellEnd"/>
+      <w:r>
+        <w:rPr>
+          <w:rFonts w:ascii="Times New Roman" w:hAnsi="Times New Roman" w:cs="Times New Roman"/>
+          <w:sz w:val="24"/>
+          <w:szCs w:val="24"/>
+        </w:rPr>
+        <w:t xml:space="preserve"> </w:t>
+      </w:r>
+      <w:proofErr w:type="spellStart"/>
+      <w:r>
+        <w:rPr>
+          <w:rFonts w:ascii="Times New Roman" w:hAnsi="Times New Roman" w:cs="Times New Roman"/>
+          <w:sz w:val="24"/>
+          <w:szCs w:val="24"/>
+        </w:rPr>
+        <w:t>libraries</w:t>
+      </w:r>
+      <w:proofErr w:type="spellEnd"/>
+      <w:r>
+        <w:rPr>
+          <w:rFonts w:ascii="Times New Roman" w:hAnsi="Times New Roman" w:cs="Times New Roman"/>
+          <w:sz w:val="24"/>
+          <w:szCs w:val="24"/>
+        </w:rPr>
+        <w:t xml:space="preserve"> för detta projekt. </w:t>
+      </w:r>
+      <w:r>
+        <w:rPr>
+          <w:rFonts w:ascii="Times New Roman" w:hAnsi="Times New Roman" w:cs="Times New Roman"/>
+          <w:sz w:val="24"/>
+          <w:szCs w:val="24"/>
+        </w:rPr>
+        <w:t xml:space="preserve">Samtliga delar använder sig av uträkningar, kanske kan någon form av </w:t>
+      </w:r>
+      <w:proofErr w:type="spellStart"/>
+      <w:r>
+        <w:rPr>
+          <w:rFonts w:ascii="Times New Roman" w:hAnsi="Times New Roman" w:cs="Times New Roman"/>
+          <w:sz w:val="24"/>
+          <w:szCs w:val="24"/>
+        </w:rPr>
+        <w:t>Math</w:t>
+      </w:r>
+      <w:proofErr w:type="spellEnd"/>
+      <w:r>
+        <w:rPr>
+          <w:rFonts w:ascii="Times New Roman" w:hAnsi="Times New Roman" w:cs="Times New Roman"/>
+          <w:sz w:val="24"/>
+          <w:szCs w:val="24"/>
+        </w:rPr>
+        <w:t>/</w:t>
+      </w:r>
+      <w:proofErr w:type="spellStart"/>
       <w:r>
         <w:rPr>
           <w:rFonts w:ascii="Times New Roman" w:hAnsi="Times New Roman" w:cs="Times New Roman"/>
@@ -371,7 +724,16 @@
           <w:sz w:val="24"/>
           <w:szCs w:val="24"/>
         </w:rPr>
-        <w:t>alculationlibrary kunna vara användbart?</w:t>
+        <w:t>alculationlibrary</w:t>
+      </w:r>
+      <w:proofErr w:type="spellEnd"/>
+      <w:r>
+        <w:rPr>
+          <w:rFonts w:ascii="Times New Roman" w:hAnsi="Times New Roman" w:cs="Times New Roman"/>
+          <w:sz w:val="24"/>
+          <w:szCs w:val="24"/>
+        </w:rPr>
+        <w:t xml:space="preserve"> kunna vara användbart?</w:t>
       </w:r>
     </w:p>
     <w:p>
@@ -431,7 +793,79 @@
           <w:sz w:val="24"/>
           <w:szCs w:val="24"/>
         </w:rPr>
-        <w:t xml:space="preserve">Studiedag. Läst på om dependency injection och strategy pattern. </w:t>
+        <w:t xml:space="preserve">Studiedag. Läst på om </w:t>
+      </w:r>
+      <w:proofErr w:type="spellStart"/>
+      <w:r>
+        <w:rPr>
+          <w:rFonts w:ascii="Times New Roman" w:hAnsi="Times New Roman" w:cs="Times New Roman"/>
+          <w:sz w:val="24"/>
+          <w:szCs w:val="24"/>
+        </w:rPr>
+        <w:t>dependency</w:t>
+      </w:r>
+      <w:proofErr w:type="spellEnd"/>
+      <w:r>
+        <w:rPr>
+          <w:rFonts w:ascii="Times New Roman" w:hAnsi="Times New Roman" w:cs="Times New Roman"/>
+          <w:sz w:val="24"/>
+          <w:szCs w:val="24"/>
+        </w:rPr>
+        <w:t xml:space="preserve"> </w:t>
+      </w:r>
+      <w:proofErr w:type="spellStart"/>
+      <w:r>
+        <w:rPr>
+          <w:rFonts w:ascii="Times New Roman" w:hAnsi="Times New Roman" w:cs="Times New Roman"/>
+          <w:sz w:val="24"/>
+          <w:szCs w:val="24"/>
+        </w:rPr>
+        <w:t>injection</w:t>
+      </w:r>
+      <w:proofErr w:type="spellEnd"/>
+      <w:r>
+        <w:rPr>
+          <w:rFonts w:ascii="Times New Roman" w:hAnsi="Times New Roman" w:cs="Times New Roman"/>
+          <w:sz w:val="24"/>
+          <w:szCs w:val="24"/>
+        </w:rPr>
+        <w:t xml:space="preserve"> och </w:t>
+      </w:r>
+      <w:proofErr w:type="spellStart"/>
+      <w:r>
+        <w:rPr>
+          <w:rFonts w:ascii="Times New Roman" w:hAnsi="Times New Roman" w:cs="Times New Roman"/>
+          <w:sz w:val="24"/>
+          <w:szCs w:val="24"/>
+        </w:rPr>
+        <w:t>strategy</w:t>
+      </w:r>
+      <w:proofErr w:type="spellEnd"/>
+      <w:r>
+        <w:rPr>
+          <w:rFonts w:ascii="Times New Roman" w:hAnsi="Times New Roman" w:cs="Times New Roman"/>
+          <w:sz w:val="24"/>
+          <w:szCs w:val="24"/>
+        </w:rPr>
+        <w:t xml:space="preserve"> </w:t>
+      </w:r>
+      <w:proofErr w:type="spellStart"/>
+      <w:r>
+        <w:rPr>
+          <w:rFonts w:ascii="Times New Roman" w:hAnsi="Times New Roman" w:cs="Times New Roman"/>
+          <w:sz w:val="24"/>
+          <w:szCs w:val="24"/>
+        </w:rPr>
+        <w:t>pattern</w:t>
+      </w:r>
+      <w:proofErr w:type="spellEnd"/>
+      <w:r>
+        <w:rPr>
+          <w:rFonts w:ascii="Times New Roman" w:hAnsi="Times New Roman" w:cs="Times New Roman"/>
+          <w:sz w:val="24"/>
+          <w:szCs w:val="24"/>
+        </w:rPr>
+        <w:t xml:space="preserve">. </w:t>
       </w:r>
     </w:p>
     <w:p>
@@ -490,7 +924,25 @@
           <w:sz w:val="24"/>
           <w:szCs w:val="24"/>
         </w:rPr>
-        <w:t>Undrar hur jag ska implementera design patterns i detta projekt. Måste jobba vidare med själva kodningen för</w:t>
+        <w:t xml:space="preserve">Undrar hur jag ska implementera design </w:t>
+      </w:r>
+      <w:proofErr w:type="spellStart"/>
+      <w:r>
+        <w:rPr>
+          <w:rFonts w:ascii="Times New Roman" w:hAnsi="Times New Roman" w:cs="Times New Roman"/>
+          <w:sz w:val="24"/>
+          <w:szCs w:val="24"/>
+        </w:rPr>
+        <w:t>patterns</w:t>
+      </w:r>
+      <w:proofErr w:type="spellEnd"/>
+      <w:r>
+        <w:rPr>
+          <w:rFonts w:ascii="Times New Roman" w:hAnsi="Times New Roman" w:cs="Times New Roman"/>
+          <w:sz w:val="24"/>
+          <w:szCs w:val="24"/>
+        </w:rPr>
+        <w:t xml:space="preserve"> i detta projekt. Måste jobba vidare med själva kodningen för</w:t>
       </w:r>
       <w:r>
         <w:rPr>
@@ -569,7 +1021,79 @@
           <w:szCs w:val="24"/>
         </w:rPr>
         <w:lastRenderedPageBreak/>
-        <w:t xml:space="preserve">Fortsatte läsa på om interfaces, dependency injection och strategy pattern. Färdigställde min mappstruktur i C# via olika meny klasser. </w:t>
+        <w:t xml:space="preserve">Fortsatte läsa på om interfaces, </w:t>
+      </w:r>
+      <w:proofErr w:type="spellStart"/>
+      <w:r>
+        <w:rPr>
+          <w:rFonts w:ascii="Times New Roman" w:hAnsi="Times New Roman" w:cs="Times New Roman"/>
+          <w:sz w:val="24"/>
+          <w:szCs w:val="24"/>
+        </w:rPr>
+        <w:t>dependency</w:t>
+      </w:r>
+      <w:proofErr w:type="spellEnd"/>
+      <w:r>
+        <w:rPr>
+          <w:rFonts w:ascii="Times New Roman" w:hAnsi="Times New Roman" w:cs="Times New Roman"/>
+          <w:sz w:val="24"/>
+          <w:szCs w:val="24"/>
+        </w:rPr>
+        <w:t xml:space="preserve"> </w:t>
+      </w:r>
+      <w:proofErr w:type="spellStart"/>
+      <w:r>
+        <w:rPr>
+          <w:rFonts w:ascii="Times New Roman" w:hAnsi="Times New Roman" w:cs="Times New Roman"/>
+          <w:sz w:val="24"/>
+          <w:szCs w:val="24"/>
+        </w:rPr>
+        <w:t>injection</w:t>
+      </w:r>
+      <w:proofErr w:type="spellEnd"/>
+      <w:r>
+        <w:rPr>
+          <w:rFonts w:ascii="Times New Roman" w:hAnsi="Times New Roman" w:cs="Times New Roman"/>
+          <w:sz w:val="24"/>
+          <w:szCs w:val="24"/>
+        </w:rPr>
+        <w:t xml:space="preserve"> och </w:t>
+      </w:r>
+      <w:proofErr w:type="spellStart"/>
+      <w:r>
+        <w:rPr>
+          <w:rFonts w:ascii="Times New Roman" w:hAnsi="Times New Roman" w:cs="Times New Roman"/>
+          <w:sz w:val="24"/>
+          <w:szCs w:val="24"/>
+        </w:rPr>
+        <w:t>strategy</w:t>
+      </w:r>
+      <w:proofErr w:type="spellEnd"/>
+      <w:r>
+        <w:rPr>
+          <w:rFonts w:ascii="Times New Roman" w:hAnsi="Times New Roman" w:cs="Times New Roman"/>
+          <w:sz w:val="24"/>
+          <w:szCs w:val="24"/>
+        </w:rPr>
+        <w:t xml:space="preserve"> </w:t>
+      </w:r>
+      <w:proofErr w:type="spellStart"/>
+      <w:r>
+        <w:rPr>
+          <w:rFonts w:ascii="Times New Roman" w:hAnsi="Times New Roman" w:cs="Times New Roman"/>
+          <w:sz w:val="24"/>
+          <w:szCs w:val="24"/>
+        </w:rPr>
+        <w:t>pattern</w:t>
+      </w:r>
+      <w:proofErr w:type="spellEnd"/>
+      <w:r>
+        <w:rPr>
+          <w:rFonts w:ascii="Times New Roman" w:hAnsi="Times New Roman" w:cs="Times New Roman"/>
+          <w:sz w:val="24"/>
+          <w:szCs w:val="24"/>
+        </w:rPr>
+        <w:t xml:space="preserve">. Färdigställde min mappstruktur i C# via olika meny klasser. </w:t>
       </w:r>
       <w:r>
         <w:rPr>
@@ -657,7 +1181,79 @@
           <w:sz w:val="24"/>
           <w:szCs w:val="24"/>
         </w:rPr>
-        <w:t>”new”för att skapa nya submeny objekt i min main menu klass. K</w:t>
+        <w:t>”</w:t>
+      </w:r>
+      <w:proofErr w:type="spellStart"/>
+      <w:r>
+        <w:rPr>
+          <w:rFonts w:ascii="Times New Roman" w:hAnsi="Times New Roman" w:cs="Times New Roman"/>
+          <w:sz w:val="24"/>
+          <w:szCs w:val="24"/>
+        </w:rPr>
+        <w:t>new”för</w:t>
+      </w:r>
+      <w:proofErr w:type="spellEnd"/>
+      <w:r>
+        <w:rPr>
+          <w:rFonts w:ascii="Times New Roman" w:hAnsi="Times New Roman" w:cs="Times New Roman"/>
+          <w:sz w:val="24"/>
+          <w:szCs w:val="24"/>
+        </w:rPr>
+        <w:t xml:space="preserve"> att skapa nya </w:t>
+      </w:r>
+      <w:proofErr w:type="spellStart"/>
+      <w:r>
+        <w:rPr>
+          <w:rFonts w:ascii="Times New Roman" w:hAnsi="Times New Roman" w:cs="Times New Roman"/>
+          <w:sz w:val="24"/>
+          <w:szCs w:val="24"/>
+        </w:rPr>
+        <w:t>submeny</w:t>
+      </w:r>
+      <w:proofErr w:type="spellEnd"/>
+      <w:r>
+        <w:rPr>
+          <w:rFonts w:ascii="Times New Roman" w:hAnsi="Times New Roman" w:cs="Times New Roman"/>
+          <w:sz w:val="24"/>
+          <w:szCs w:val="24"/>
+        </w:rPr>
+        <w:t xml:space="preserve"> objekt i min </w:t>
+      </w:r>
+      <w:proofErr w:type="spellStart"/>
+      <w:r>
+        <w:rPr>
+          <w:rFonts w:ascii="Times New Roman" w:hAnsi="Times New Roman" w:cs="Times New Roman"/>
+          <w:sz w:val="24"/>
+          <w:szCs w:val="24"/>
+        </w:rPr>
+        <w:t>main</w:t>
+      </w:r>
+      <w:proofErr w:type="spellEnd"/>
+      <w:r>
+        <w:rPr>
+          <w:rFonts w:ascii="Times New Roman" w:hAnsi="Times New Roman" w:cs="Times New Roman"/>
+          <w:sz w:val="24"/>
+          <w:szCs w:val="24"/>
+        </w:rPr>
+        <w:t xml:space="preserve"> </w:t>
+      </w:r>
+      <w:proofErr w:type="spellStart"/>
+      <w:r>
+        <w:rPr>
+          <w:rFonts w:ascii="Times New Roman" w:hAnsi="Times New Roman" w:cs="Times New Roman"/>
+          <w:sz w:val="24"/>
+          <w:szCs w:val="24"/>
+        </w:rPr>
+        <w:t>menu</w:t>
+      </w:r>
+      <w:proofErr w:type="spellEnd"/>
+      <w:r>
+        <w:rPr>
+          <w:rFonts w:ascii="Times New Roman" w:hAnsi="Times New Roman" w:cs="Times New Roman"/>
+          <w:sz w:val="24"/>
+          <w:szCs w:val="24"/>
+        </w:rPr>
+        <w:t xml:space="preserve"> klass. K</w:t>
       </w:r>
       <w:r>
         <w:rPr>
@@ -689,8 +1285,81 @@
           <w:sz w:val="24"/>
           <w:szCs w:val="24"/>
         </w:rPr>
-        <w:t xml:space="preserve">av dependency injection för att undvika tight coupling mellan min Main Menu </w:t>
-      </w:r>
+        <w:t xml:space="preserve">av </w:t>
+      </w:r>
+      <w:proofErr w:type="spellStart"/>
+      <w:r>
+        <w:rPr>
+          <w:rFonts w:ascii="Times New Roman" w:hAnsi="Times New Roman" w:cs="Times New Roman"/>
+          <w:sz w:val="24"/>
+          <w:szCs w:val="24"/>
+        </w:rPr>
+        <w:t>dependency</w:t>
+      </w:r>
+      <w:proofErr w:type="spellEnd"/>
+      <w:r>
+        <w:rPr>
+          <w:rFonts w:ascii="Times New Roman" w:hAnsi="Times New Roman" w:cs="Times New Roman"/>
+          <w:sz w:val="24"/>
+          <w:szCs w:val="24"/>
+        </w:rPr>
+        <w:t xml:space="preserve"> </w:t>
+      </w:r>
+      <w:proofErr w:type="spellStart"/>
+      <w:r>
+        <w:rPr>
+          <w:rFonts w:ascii="Times New Roman" w:hAnsi="Times New Roman" w:cs="Times New Roman"/>
+          <w:sz w:val="24"/>
+          <w:szCs w:val="24"/>
+        </w:rPr>
+        <w:t>injection</w:t>
+      </w:r>
+      <w:proofErr w:type="spellEnd"/>
+      <w:r>
+        <w:rPr>
+          <w:rFonts w:ascii="Times New Roman" w:hAnsi="Times New Roman" w:cs="Times New Roman"/>
+          <w:sz w:val="24"/>
+          <w:szCs w:val="24"/>
+        </w:rPr>
+        <w:t xml:space="preserve"> för att undvika tight </w:t>
+      </w:r>
+      <w:proofErr w:type="spellStart"/>
+      <w:r>
+        <w:rPr>
+          <w:rFonts w:ascii="Times New Roman" w:hAnsi="Times New Roman" w:cs="Times New Roman"/>
+          <w:sz w:val="24"/>
+          <w:szCs w:val="24"/>
+        </w:rPr>
+        <w:t>coupling</w:t>
+      </w:r>
+      <w:proofErr w:type="spellEnd"/>
+      <w:r>
+        <w:rPr>
+          <w:rFonts w:ascii="Times New Roman" w:hAnsi="Times New Roman" w:cs="Times New Roman"/>
+          <w:sz w:val="24"/>
+          <w:szCs w:val="24"/>
+        </w:rPr>
+        <w:t xml:space="preserve"> mellan min Main </w:t>
+      </w:r>
+      <w:proofErr w:type="spellStart"/>
+      <w:r>
+        <w:rPr>
+          <w:rFonts w:ascii="Times New Roman" w:hAnsi="Times New Roman" w:cs="Times New Roman"/>
+          <w:sz w:val="24"/>
+          <w:szCs w:val="24"/>
+        </w:rPr>
+        <w:t>Menu</w:t>
+      </w:r>
+      <w:proofErr w:type="spellEnd"/>
+      <w:r>
+        <w:rPr>
+          <w:rFonts w:ascii="Times New Roman" w:hAnsi="Times New Roman" w:cs="Times New Roman"/>
+          <w:sz w:val="24"/>
+          <w:szCs w:val="24"/>
+        </w:rPr>
+        <w:t xml:space="preserve"> </w:t>
+      </w:r>
+      <w:proofErr w:type="spellStart"/>
       <w:r>
         <w:rPr>
           <w:rFonts w:ascii="Times New Roman" w:hAnsi="Times New Roman" w:cs="Times New Roman"/>
@@ -705,7 +1374,70 @@
           <w:sz w:val="24"/>
           <w:szCs w:val="24"/>
         </w:rPr>
-        <w:t>lass och alla sub menu classes?</w:t>
+        <w:t>lass</w:t>
+      </w:r>
+      <w:proofErr w:type="spellEnd"/>
+      <w:r>
+        <w:rPr>
+          <w:rFonts w:ascii="Times New Roman" w:hAnsi="Times New Roman" w:cs="Times New Roman"/>
+          <w:sz w:val="24"/>
+          <w:szCs w:val="24"/>
+        </w:rPr>
+        <w:t xml:space="preserve"> och alla </w:t>
+      </w:r>
+      <w:proofErr w:type="spellStart"/>
+      <w:r>
+        <w:rPr>
+          <w:rFonts w:ascii="Times New Roman" w:hAnsi="Times New Roman" w:cs="Times New Roman"/>
+          <w:sz w:val="24"/>
+          <w:szCs w:val="24"/>
+        </w:rPr>
+        <w:t>sub</w:t>
+      </w:r>
+      <w:proofErr w:type="spellEnd"/>
+      <w:r>
+        <w:rPr>
+          <w:rFonts w:ascii="Times New Roman" w:hAnsi="Times New Roman" w:cs="Times New Roman"/>
+          <w:sz w:val="24"/>
+          <w:szCs w:val="24"/>
+        </w:rPr>
+        <w:t xml:space="preserve"> </w:t>
+      </w:r>
+      <w:proofErr w:type="spellStart"/>
+      <w:r>
+        <w:rPr>
+          <w:rFonts w:ascii="Times New Roman" w:hAnsi="Times New Roman" w:cs="Times New Roman"/>
+          <w:sz w:val="24"/>
+          <w:szCs w:val="24"/>
+        </w:rPr>
+        <w:t>menu</w:t>
+      </w:r>
+      <w:proofErr w:type="spellEnd"/>
+      <w:r>
+        <w:rPr>
+          <w:rFonts w:ascii="Times New Roman" w:hAnsi="Times New Roman" w:cs="Times New Roman"/>
+          <w:sz w:val="24"/>
+          <w:szCs w:val="24"/>
+        </w:rPr>
+        <w:t xml:space="preserve"> </w:t>
+      </w:r>
+      <w:proofErr w:type="spellStart"/>
+      <w:r>
+        <w:rPr>
+          <w:rFonts w:ascii="Times New Roman" w:hAnsi="Times New Roman" w:cs="Times New Roman"/>
+          <w:sz w:val="24"/>
+          <w:szCs w:val="24"/>
+        </w:rPr>
+        <w:t>classes</w:t>
+      </w:r>
+      <w:proofErr w:type="spellEnd"/>
+      <w:r>
+        <w:rPr>
+          <w:rFonts w:ascii="Times New Roman" w:hAnsi="Times New Roman" w:cs="Times New Roman"/>
+          <w:sz w:val="24"/>
+          <w:szCs w:val="24"/>
+        </w:rPr>
+        <w:t>?</w:t>
       </w:r>
     </w:p>
     <w:p>
@@ -766,7 +1498,189 @@
           <w:sz w:val="24"/>
           <w:szCs w:val="24"/>
         </w:rPr>
-        <w:t>Har färdigställt alla komponenter som krävs för att skapa min databas med EF. Har lagt till appsettings.json, nuget-packages, applicationdbcontext och alla dbsets. Seedar 4 shapes och lägger till i databasen. Har ändrat menystrukturen så att subklasser binder sig till ett IMenu interface som skickas in i main menu via dependency injection.</w:t>
+        <w:t xml:space="preserve">Har färdigställt alla komponenter som krävs för att skapa min databas med EF. Har lagt till </w:t>
+      </w:r>
+      <w:proofErr w:type="spellStart"/>
+      <w:proofErr w:type="gramStart"/>
+      <w:r>
+        <w:rPr>
+          <w:rFonts w:ascii="Times New Roman" w:hAnsi="Times New Roman" w:cs="Times New Roman"/>
+          <w:sz w:val="24"/>
+          <w:szCs w:val="24"/>
+        </w:rPr>
+        <w:t>appsettings.json</w:t>
+      </w:r>
+      <w:proofErr w:type="spellEnd"/>
+      <w:proofErr w:type="gramEnd"/>
+      <w:r>
+        <w:rPr>
+          <w:rFonts w:ascii="Times New Roman" w:hAnsi="Times New Roman" w:cs="Times New Roman"/>
+          <w:sz w:val="24"/>
+          <w:szCs w:val="24"/>
+        </w:rPr>
+        <w:t xml:space="preserve">, </w:t>
+      </w:r>
+      <w:proofErr w:type="spellStart"/>
+      <w:r>
+        <w:rPr>
+          <w:rFonts w:ascii="Times New Roman" w:hAnsi="Times New Roman" w:cs="Times New Roman"/>
+          <w:sz w:val="24"/>
+          <w:szCs w:val="24"/>
+        </w:rPr>
+        <w:t>nuget-packages</w:t>
+      </w:r>
+      <w:proofErr w:type="spellEnd"/>
+      <w:r>
+        <w:rPr>
+          <w:rFonts w:ascii="Times New Roman" w:hAnsi="Times New Roman" w:cs="Times New Roman"/>
+          <w:sz w:val="24"/>
+          <w:szCs w:val="24"/>
+        </w:rPr>
+        <w:t xml:space="preserve">, </w:t>
+      </w:r>
+      <w:proofErr w:type="spellStart"/>
+      <w:r>
+        <w:rPr>
+          <w:rFonts w:ascii="Times New Roman" w:hAnsi="Times New Roman" w:cs="Times New Roman"/>
+          <w:sz w:val="24"/>
+          <w:szCs w:val="24"/>
+        </w:rPr>
+        <w:t>applicationdbcontext</w:t>
+      </w:r>
+      <w:proofErr w:type="spellEnd"/>
+      <w:r>
+        <w:rPr>
+          <w:rFonts w:ascii="Times New Roman" w:hAnsi="Times New Roman" w:cs="Times New Roman"/>
+          <w:sz w:val="24"/>
+          <w:szCs w:val="24"/>
+        </w:rPr>
+        <w:t xml:space="preserve"> och alla </w:t>
+      </w:r>
+      <w:proofErr w:type="spellStart"/>
+      <w:r>
+        <w:rPr>
+          <w:rFonts w:ascii="Times New Roman" w:hAnsi="Times New Roman" w:cs="Times New Roman"/>
+          <w:sz w:val="24"/>
+          <w:szCs w:val="24"/>
+        </w:rPr>
+        <w:t>dbsets</w:t>
+      </w:r>
+      <w:proofErr w:type="spellEnd"/>
+      <w:r>
+        <w:rPr>
+          <w:rFonts w:ascii="Times New Roman" w:hAnsi="Times New Roman" w:cs="Times New Roman"/>
+          <w:sz w:val="24"/>
+          <w:szCs w:val="24"/>
+        </w:rPr>
+        <w:t xml:space="preserve">. Seedar 4 </w:t>
+      </w:r>
+      <w:proofErr w:type="spellStart"/>
+      <w:r>
+        <w:rPr>
+          <w:rFonts w:ascii="Times New Roman" w:hAnsi="Times New Roman" w:cs="Times New Roman"/>
+          <w:sz w:val="24"/>
+          <w:szCs w:val="24"/>
+        </w:rPr>
+        <w:t>shapes</w:t>
+      </w:r>
+      <w:proofErr w:type="spellEnd"/>
+      <w:r>
+        <w:rPr>
+          <w:rFonts w:ascii="Times New Roman" w:hAnsi="Times New Roman" w:cs="Times New Roman"/>
+          <w:sz w:val="24"/>
+          <w:szCs w:val="24"/>
+        </w:rPr>
+        <w:t xml:space="preserve"> och lägger till i databasen. Har ändrat menystrukturen så att subklasser binder sig till ett </w:t>
+      </w:r>
+      <w:proofErr w:type="spellStart"/>
+      <w:r>
+        <w:rPr>
+          <w:rFonts w:ascii="Times New Roman" w:hAnsi="Times New Roman" w:cs="Times New Roman"/>
+          <w:sz w:val="24"/>
+          <w:szCs w:val="24"/>
+        </w:rPr>
+        <w:t>IMenu</w:t>
+      </w:r>
+      <w:proofErr w:type="spellEnd"/>
+      <w:r>
+        <w:rPr>
+          <w:rFonts w:ascii="Times New Roman" w:hAnsi="Times New Roman" w:cs="Times New Roman"/>
+          <w:sz w:val="24"/>
+          <w:szCs w:val="24"/>
+        </w:rPr>
+        <w:t xml:space="preserve"> interface som skickas in i </w:t>
+      </w:r>
+      <w:proofErr w:type="spellStart"/>
+      <w:r>
+        <w:rPr>
+          <w:rFonts w:ascii="Times New Roman" w:hAnsi="Times New Roman" w:cs="Times New Roman"/>
+          <w:sz w:val="24"/>
+          <w:szCs w:val="24"/>
+        </w:rPr>
+        <w:t>main</w:t>
+      </w:r>
+      <w:proofErr w:type="spellEnd"/>
+      <w:r>
+        <w:rPr>
+          <w:rFonts w:ascii="Times New Roman" w:hAnsi="Times New Roman" w:cs="Times New Roman"/>
+          <w:sz w:val="24"/>
+          <w:szCs w:val="24"/>
+        </w:rPr>
+        <w:t xml:space="preserve"> </w:t>
+      </w:r>
+      <w:proofErr w:type="spellStart"/>
+      <w:r>
+        <w:rPr>
+          <w:rFonts w:ascii="Times New Roman" w:hAnsi="Times New Roman" w:cs="Times New Roman"/>
+          <w:sz w:val="24"/>
+          <w:szCs w:val="24"/>
+        </w:rPr>
+        <w:t>menu</w:t>
+      </w:r>
+      <w:proofErr w:type="spellEnd"/>
+      <w:r>
+        <w:rPr>
+          <w:rFonts w:ascii="Times New Roman" w:hAnsi="Times New Roman" w:cs="Times New Roman"/>
+          <w:sz w:val="24"/>
+          <w:szCs w:val="24"/>
+        </w:rPr>
+        <w:t xml:space="preserve"> via </w:t>
+      </w:r>
+      <w:proofErr w:type="spellStart"/>
+      <w:r>
+        <w:rPr>
+          <w:rFonts w:ascii="Times New Roman" w:hAnsi="Times New Roman" w:cs="Times New Roman"/>
+          <w:sz w:val="24"/>
+          <w:szCs w:val="24"/>
+        </w:rPr>
+        <w:t>dependency</w:t>
+      </w:r>
+      <w:proofErr w:type="spellEnd"/>
+      <w:r>
+        <w:rPr>
+          <w:rFonts w:ascii="Times New Roman" w:hAnsi="Times New Roman" w:cs="Times New Roman"/>
+          <w:sz w:val="24"/>
+          <w:szCs w:val="24"/>
+        </w:rPr>
+        <w:t xml:space="preserve"> </w:t>
+      </w:r>
+      <w:proofErr w:type="spellStart"/>
+      <w:r>
+        <w:rPr>
+          <w:rFonts w:ascii="Times New Roman" w:hAnsi="Times New Roman" w:cs="Times New Roman"/>
+          <w:sz w:val="24"/>
+          <w:szCs w:val="24"/>
+        </w:rPr>
+        <w:t>injection</w:t>
+      </w:r>
+      <w:proofErr w:type="spellEnd"/>
+      <w:r>
+        <w:rPr>
+          <w:rFonts w:ascii="Times New Roman" w:hAnsi="Times New Roman" w:cs="Times New Roman"/>
+          <w:sz w:val="24"/>
+          <w:szCs w:val="24"/>
+        </w:rPr>
+        <w:t>.</w:t>
       </w:r>
     </w:p>
     <w:p>
@@ -814,15 +1728,51 @@
           <w:sz w:val="24"/>
           <w:szCs w:val="24"/>
         </w:rPr>
-        <w:t>Funderar på hur jag ska fortsätta min projektarkitektur för att undvika tight coupling och dålig underhållbarhet. Kanske att min</w:t>
-      </w:r>
-      <w:r>
-        <w:rPr>
-          <w:rFonts w:ascii="Times New Roman" w:hAnsi="Times New Roman" w:cs="Times New Roman"/>
-          <w:sz w:val="24"/>
-          <w:szCs w:val="24"/>
-        </w:rPr>
-        <w:t xml:space="preserve"> dbcontext samt</w:t>
+        <w:t xml:space="preserve">Funderar på hur jag ska fortsätta min projektarkitektur för att undvika tight </w:t>
+      </w:r>
+      <w:proofErr w:type="spellStart"/>
+      <w:r>
+        <w:rPr>
+          <w:rFonts w:ascii="Times New Roman" w:hAnsi="Times New Roman" w:cs="Times New Roman"/>
+          <w:sz w:val="24"/>
+          <w:szCs w:val="24"/>
+        </w:rPr>
+        <w:t>coupling</w:t>
+      </w:r>
+      <w:proofErr w:type="spellEnd"/>
+      <w:r>
+        <w:rPr>
+          <w:rFonts w:ascii="Times New Roman" w:hAnsi="Times New Roman" w:cs="Times New Roman"/>
+          <w:sz w:val="24"/>
+          <w:szCs w:val="24"/>
+        </w:rPr>
+        <w:t xml:space="preserve"> och dålig underhållbarhet. Kanske att min</w:t>
+      </w:r>
+      <w:r>
+        <w:rPr>
+          <w:rFonts w:ascii="Times New Roman" w:hAnsi="Times New Roman" w:cs="Times New Roman"/>
+          <w:sz w:val="24"/>
+          <w:szCs w:val="24"/>
+        </w:rPr>
+        <w:t xml:space="preserve"> </w:t>
+      </w:r>
+      <w:proofErr w:type="spellStart"/>
+      <w:r>
+        <w:rPr>
+          <w:rFonts w:ascii="Times New Roman" w:hAnsi="Times New Roman" w:cs="Times New Roman"/>
+          <w:sz w:val="24"/>
+          <w:szCs w:val="24"/>
+        </w:rPr>
+        <w:t>dbcontext</w:t>
+      </w:r>
+      <w:proofErr w:type="spellEnd"/>
+      <w:r>
+        <w:rPr>
+          <w:rFonts w:ascii="Times New Roman" w:hAnsi="Times New Roman" w:cs="Times New Roman"/>
+          <w:sz w:val="24"/>
+          <w:szCs w:val="24"/>
+        </w:rPr>
+        <w:t xml:space="preserve"> samt</w:t>
       </w:r>
       <w:r>
         <w:rPr>
@@ -906,7 +1856,205 @@
           <w:sz w:val="24"/>
           <w:szCs w:val="24"/>
         </w:rPr>
-        <w:t xml:space="preserve">Skapat IDbcontext interface och gjort om flödesstrukturen så att den passeras runt med dependency injection till behövande klasser. Skapat CRUD klasser för GeometricResult och implementerat individuella interfaces ICreateResult, IReadResult etc. Dessa matas in via dependecy injection vid initialiseringen av main menu. </w:t>
+        <w:t xml:space="preserve">Skapat </w:t>
+      </w:r>
+      <w:proofErr w:type="spellStart"/>
+      <w:r>
+        <w:rPr>
+          <w:rFonts w:ascii="Times New Roman" w:hAnsi="Times New Roman" w:cs="Times New Roman"/>
+          <w:sz w:val="24"/>
+          <w:szCs w:val="24"/>
+        </w:rPr>
+        <w:t>IDbcontext</w:t>
+      </w:r>
+      <w:proofErr w:type="spellEnd"/>
+      <w:r>
+        <w:rPr>
+          <w:rFonts w:ascii="Times New Roman" w:hAnsi="Times New Roman" w:cs="Times New Roman"/>
+          <w:sz w:val="24"/>
+          <w:szCs w:val="24"/>
+        </w:rPr>
+        <w:t xml:space="preserve"> interface och gjort om flödesstrukturen så att den passeras runt med </w:t>
+      </w:r>
+      <w:proofErr w:type="spellStart"/>
+      <w:r>
+        <w:rPr>
+          <w:rFonts w:ascii="Times New Roman" w:hAnsi="Times New Roman" w:cs="Times New Roman"/>
+          <w:sz w:val="24"/>
+          <w:szCs w:val="24"/>
+        </w:rPr>
+        <w:t>dependency</w:t>
+      </w:r>
+      <w:proofErr w:type="spellEnd"/>
+      <w:r>
+        <w:rPr>
+          <w:rFonts w:ascii="Times New Roman" w:hAnsi="Times New Roman" w:cs="Times New Roman"/>
+          <w:sz w:val="24"/>
+          <w:szCs w:val="24"/>
+        </w:rPr>
+        <w:t xml:space="preserve"> </w:t>
+      </w:r>
+      <w:proofErr w:type="spellStart"/>
+      <w:r>
+        <w:rPr>
+          <w:rFonts w:ascii="Times New Roman" w:hAnsi="Times New Roman" w:cs="Times New Roman"/>
+          <w:sz w:val="24"/>
+          <w:szCs w:val="24"/>
+        </w:rPr>
+        <w:t>injection</w:t>
+      </w:r>
+      <w:proofErr w:type="spellEnd"/>
+      <w:r>
+        <w:rPr>
+          <w:rFonts w:ascii="Times New Roman" w:hAnsi="Times New Roman" w:cs="Times New Roman"/>
+          <w:sz w:val="24"/>
+          <w:szCs w:val="24"/>
+        </w:rPr>
+        <w:t xml:space="preserve"> till behövande klasser. Skapat CRUD klasser för </w:t>
+      </w:r>
+      <w:proofErr w:type="spellStart"/>
+      <w:r>
+        <w:rPr>
+          <w:rFonts w:ascii="Times New Roman" w:hAnsi="Times New Roman" w:cs="Times New Roman"/>
+          <w:sz w:val="24"/>
+          <w:szCs w:val="24"/>
+        </w:rPr>
+        <w:t>GeometricResult</w:t>
+      </w:r>
+      <w:proofErr w:type="spellEnd"/>
+      <w:r>
+        <w:rPr>
+          <w:rFonts w:ascii="Times New Roman" w:hAnsi="Times New Roman" w:cs="Times New Roman"/>
+          <w:sz w:val="24"/>
+          <w:szCs w:val="24"/>
+        </w:rPr>
+        <w:t xml:space="preserve"> och implementerat individuella interfaces </w:t>
+      </w:r>
+      <w:proofErr w:type="spellStart"/>
+      <w:r>
+        <w:rPr>
+          <w:rFonts w:ascii="Times New Roman" w:hAnsi="Times New Roman" w:cs="Times New Roman"/>
+          <w:sz w:val="24"/>
+          <w:szCs w:val="24"/>
+        </w:rPr>
+        <w:t>ICreateResult</w:t>
+      </w:r>
+      <w:proofErr w:type="spellEnd"/>
+      <w:r>
+        <w:rPr>
+          <w:rFonts w:ascii="Times New Roman" w:hAnsi="Times New Roman" w:cs="Times New Roman"/>
+          <w:sz w:val="24"/>
+          <w:szCs w:val="24"/>
+        </w:rPr>
+        <w:t xml:space="preserve">, </w:t>
+      </w:r>
+      <w:proofErr w:type="spellStart"/>
+      <w:r>
+        <w:rPr>
+          <w:rFonts w:ascii="Times New Roman" w:hAnsi="Times New Roman" w:cs="Times New Roman"/>
+          <w:sz w:val="24"/>
+          <w:szCs w:val="24"/>
+        </w:rPr>
+        <w:t>IReadResult</w:t>
+      </w:r>
+      <w:proofErr w:type="spellEnd"/>
+      <w:r>
+        <w:rPr>
+          <w:rFonts w:ascii="Times New Roman" w:hAnsi="Times New Roman" w:cs="Times New Roman"/>
+          <w:sz w:val="24"/>
+          <w:szCs w:val="24"/>
+        </w:rPr>
+        <w:t xml:space="preserve"> </w:t>
+      </w:r>
+      <w:proofErr w:type="gramStart"/>
+      <w:r>
+        <w:rPr>
+          <w:rFonts w:ascii="Times New Roman" w:hAnsi="Times New Roman" w:cs="Times New Roman"/>
+          <w:sz w:val="24"/>
+          <w:szCs w:val="24"/>
+        </w:rPr>
+        <w:t>etc.</w:t>
+      </w:r>
+      <w:proofErr w:type="gramEnd"/>
+      <w:r>
+        <w:rPr>
+          <w:rFonts w:ascii="Times New Roman" w:hAnsi="Times New Roman" w:cs="Times New Roman"/>
+          <w:sz w:val="24"/>
+          <w:szCs w:val="24"/>
+        </w:rPr>
+        <w:t xml:space="preserve"> Dessa matas in via </w:t>
+      </w:r>
+      <w:proofErr w:type="spellStart"/>
+      <w:r>
+        <w:rPr>
+          <w:rFonts w:ascii="Times New Roman" w:hAnsi="Times New Roman" w:cs="Times New Roman"/>
+          <w:sz w:val="24"/>
+          <w:szCs w:val="24"/>
+        </w:rPr>
+        <w:t>dependecy</w:t>
+      </w:r>
+      <w:proofErr w:type="spellEnd"/>
+      <w:r>
+        <w:rPr>
+          <w:rFonts w:ascii="Times New Roman" w:hAnsi="Times New Roman" w:cs="Times New Roman"/>
+          <w:sz w:val="24"/>
+          <w:szCs w:val="24"/>
+        </w:rPr>
+        <w:t xml:space="preserve"> </w:t>
+      </w:r>
+      <w:proofErr w:type="spellStart"/>
+      <w:r>
+        <w:rPr>
+          <w:rFonts w:ascii="Times New Roman" w:hAnsi="Times New Roman" w:cs="Times New Roman"/>
+          <w:sz w:val="24"/>
+          <w:szCs w:val="24"/>
+        </w:rPr>
+        <w:t>injection</w:t>
+      </w:r>
+      <w:proofErr w:type="spellEnd"/>
+      <w:r>
+        <w:rPr>
+          <w:rFonts w:ascii="Times New Roman" w:hAnsi="Times New Roman" w:cs="Times New Roman"/>
+          <w:sz w:val="24"/>
+          <w:szCs w:val="24"/>
+        </w:rPr>
+        <w:t xml:space="preserve"> vid initialiseringen av </w:t>
+      </w:r>
+      <w:proofErr w:type="spellStart"/>
+      <w:r>
+        <w:rPr>
+          <w:rFonts w:ascii="Times New Roman" w:hAnsi="Times New Roman" w:cs="Times New Roman"/>
+          <w:sz w:val="24"/>
+          <w:szCs w:val="24"/>
+        </w:rPr>
+        <w:t>main</w:t>
+      </w:r>
+      <w:proofErr w:type="spellEnd"/>
+      <w:r>
+        <w:rPr>
+          <w:rFonts w:ascii="Times New Roman" w:hAnsi="Times New Roman" w:cs="Times New Roman"/>
+          <w:sz w:val="24"/>
+          <w:szCs w:val="24"/>
+        </w:rPr>
+        <w:t xml:space="preserve"> </w:t>
+      </w:r>
+      <w:proofErr w:type="spellStart"/>
+      <w:r>
+        <w:rPr>
+          <w:rFonts w:ascii="Times New Roman" w:hAnsi="Times New Roman" w:cs="Times New Roman"/>
+          <w:sz w:val="24"/>
+          <w:szCs w:val="24"/>
+        </w:rPr>
+        <w:t>menu</w:t>
+      </w:r>
+      <w:proofErr w:type="spellEnd"/>
+      <w:r>
+        <w:rPr>
+          <w:rFonts w:ascii="Times New Roman" w:hAnsi="Times New Roman" w:cs="Times New Roman"/>
+          <w:sz w:val="24"/>
+          <w:szCs w:val="24"/>
+        </w:rPr>
+        <w:t xml:space="preserve">. </w:t>
       </w:r>
     </w:p>
     <w:p>
@@ -954,7 +2102,159 @@
           <w:sz w:val="24"/>
           <w:szCs w:val="24"/>
         </w:rPr>
-        <w:t>Har försökt få IDbContext att implementera Migrate() men får det inte att fungera. Kan dock utföra SaveChanges(). Interfacet får därmed användas efter datainitializer är klar. Dependency injection flödet verkar fungera men funderar på om jag har implementerat detta på ett korrekt sätt?</w:t>
+        <w:t xml:space="preserve">Har försökt få </w:t>
+      </w:r>
+      <w:proofErr w:type="spellStart"/>
+      <w:r>
+        <w:rPr>
+          <w:rFonts w:ascii="Times New Roman" w:hAnsi="Times New Roman" w:cs="Times New Roman"/>
+          <w:sz w:val="24"/>
+          <w:szCs w:val="24"/>
+        </w:rPr>
+        <w:t>IDbContext</w:t>
+      </w:r>
+      <w:proofErr w:type="spellEnd"/>
+      <w:r>
+        <w:rPr>
+          <w:rFonts w:ascii="Times New Roman" w:hAnsi="Times New Roman" w:cs="Times New Roman"/>
+          <w:sz w:val="24"/>
+          <w:szCs w:val="24"/>
+        </w:rPr>
+        <w:t xml:space="preserve"> att implementera </w:t>
+      </w:r>
+      <w:proofErr w:type="spellStart"/>
+      <w:proofErr w:type="gramStart"/>
+      <w:r>
+        <w:rPr>
+          <w:rFonts w:ascii="Times New Roman" w:hAnsi="Times New Roman" w:cs="Times New Roman"/>
+          <w:sz w:val="24"/>
+          <w:szCs w:val="24"/>
+        </w:rPr>
+        <w:t>Migrate</w:t>
+      </w:r>
+      <w:proofErr w:type="spellEnd"/>
+      <w:r>
+        <w:rPr>
+          <w:rFonts w:ascii="Times New Roman" w:hAnsi="Times New Roman" w:cs="Times New Roman"/>
+          <w:sz w:val="24"/>
+          <w:szCs w:val="24"/>
+        </w:rPr>
+        <w:t>(</w:t>
+      </w:r>
+      <w:proofErr w:type="gramEnd"/>
+      <w:r>
+        <w:rPr>
+          <w:rFonts w:ascii="Times New Roman" w:hAnsi="Times New Roman" w:cs="Times New Roman"/>
+          <w:sz w:val="24"/>
+          <w:szCs w:val="24"/>
+        </w:rPr>
+        <w:t xml:space="preserve">) men får det inte att fungera. Kan dock utföra </w:t>
+      </w:r>
+      <w:proofErr w:type="spellStart"/>
+      <w:proofErr w:type="gramStart"/>
+      <w:r>
+        <w:rPr>
+          <w:rFonts w:ascii="Times New Roman" w:hAnsi="Times New Roman" w:cs="Times New Roman"/>
+          <w:sz w:val="24"/>
+          <w:szCs w:val="24"/>
+        </w:rPr>
+        <w:t>SaveChanges</w:t>
+      </w:r>
+      <w:proofErr w:type="spellEnd"/>
+      <w:r>
+        <w:rPr>
+          <w:rFonts w:ascii="Times New Roman" w:hAnsi="Times New Roman" w:cs="Times New Roman"/>
+          <w:sz w:val="24"/>
+          <w:szCs w:val="24"/>
+        </w:rPr>
+        <w:t>(</w:t>
+      </w:r>
+      <w:proofErr w:type="gramEnd"/>
+      <w:r>
+        <w:rPr>
+          <w:rFonts w:ascii="Times New Roman" w:hAnsi="Times New Roman" w:cs="Times New Roman"/>
+          <w:sz w:val="24"/>
+          <w:szCs w:val="24"/>
+        </w:rPr>
+        <w:t xml:space="preserve">). Interfacet får därmed användas efter </w:t>
+      </w:r>
+      <w:proofErr w:type="spellStart"/>
+      <w:r>
+        <w:rPr>
+          <w:rFonts w:ascii="Times New Roman" w:hAnsi="Times New Roman" w:cs="Times New Roman"/>
+          <w:sz w:val="24"/>
+          <w:szCs w:val="24"/>
+        </w:rPr>
+        <w:t>D</w:t>
+      </w:r>
+      <w:r>
+        <w:rPr>
+          <w:rFonts w:ascii="Times New Roman" w:hAnsi="Times New Roman" w:cs="Times New Roman"/>
+          <w:sz w:val="24"/>
+          <w:szCs w:val="24"/>
+        </w:rPr>
+        <w:t>ata</w:t>
+      </w:r>
+      <w:r>
+        <w:rPr>
+          <w:rFonts w:ascii="Times New Roman" w:hAnsi="Times New Roman" w:cs="Times New Roman"/>
+          <w:sz w:val="24"/>
+          <w:szCs w:val="24"/>
+        </w:rPr>
+        <w:t>I</w:t>
+      </w:r>
+      <w:r>
+        <w:rPr>
+          <w:rFonts w:ascii="Times New Roman" w:hAnsi="Times New Roman" w:cs="Times New Roman"/>
+          <w:sz w:val="24"/>
+          <w:szCs w:val="24"/>
+        </w:rPr>
+        <w:t>nitializer</w:t>
+      </w:r>
+      <w:proofErr w:type="spellEnd"/>
+      <w:r>
+        <w:rPr>
+          <w:rFonts w:ascii="Times New Roman" w:hAnsi="Times New Roman" w:cs="Times New Roman"/>
+          <w:sz w:val="24"/>
+          <w:szCs w:val="24"/>
+        </w:rPr>
+        <w:t xml:space="preserve"> är klar. </w:t>
+      </w:r>
+      <w:proofErr w:type="spellStart"/>
+      <w:r>
+        <w:rPr>
+          <w:rFonts w:ascii="Times New Roman" w:hAnsi="Times New Roman" w:cs="Times New Roman"/>
+          <w:sz w:val="24"/>
+          <w:szCs w:val="24"/>
+        </w:rPr>
+        <w:t>Dependency</w:t>
+      </w:r>
+      <w:proofErr w:type="spellEnd"/>
+      <w:r>
+        <w:rPr>
+          <w:rFonts w:ascii="Times New Roman" w:hAnsi="Times New Roman" w:cs="Times New Roman"/>
+          <w:sz w:val="24"/>
+          <w:szCs w:val="24"/>
+        </w:rPr>
+        <w:t xml:space="preserve"> </w:t>
+      </w:r>
+      <w:proofErr w:type="spellStart"/>
+      <w:r>
+        <w:rPr>
+          <w:rFonts w:ascii="Times New Roman" w:hAnsi="Times New Roman" w:cs="Times New Roman"/>
+          <w:sz w:val="24"/>
+          <w:szCs w:val="24"/>
+        </w:rPr>
+        <w:t>injection</w:t>
+      </w:r>
+      <w:proofErr w:type="spellEnd"/>
+      <w:r>
+        <w:rPr>
+          <w:rFonts w:ascii="Times New Roman" w:hAnsi="Times New Roman" w:cs="Times New Roman"/>
+          <w:sz w:val="24"/>
+          <w:szCs w:val="24"/>
+        </w:rPr>
+        <w:t xml:space="preserve"> flödet verkar fungera men funderar på om jag har implementerat detta på ett korrekt sätt?</w:t>
       </w:r>
     </w:p>
     <w:p>
@@ -996,9 +2296,329 @@
           <w:sz w:val="24"/>
           <w:szCs w:val="24"/>
         </w:rPr>
-        <w:t>1</w:t>
-      </w:r>
-      <w:r>
+        <w:t>11</w:t>
+      </w:r>
+    </w:p>
+    <w:p>
+      <w:pPr>
+        <w:spacing w:after="0" w:line="360" w:lineRule="auto"/>
+        <w:rPr>
+          <w:rFonts w:ascii="Times New Roman" w:hAnsi="Times New Roman" w:cs="Times New Roman"/>
+          <w:sz w:val="24"/>
+          <w:szCs w:val="24"/>
+        </w:rPr>
+      </w:pPr>
+      <w:r>
+        <w:rPr>
+          <w:rFonts w:ascii="Times New Roman" w:hAnsi="Times New Roman" w:cs="Times New Roman"/>
+          <w:sz w:val="24"/>
+          <w:szCs w:val="24"/>
+        </w:rPr>
+        <w:lastRenderedPageBreak/>
+        <w:t xml:space="preserve">Har lagt till klassbiblioteket och skapat klass för att underlätta felhantering för input. Har också lagt till Controller för mina </w:t>
+      </w:r>
+      <w:proofErr w:type="spellStart"/>
+      <w:r>
+        <w:rPr>
+          <w:rFonts w:ascii="Times New Roman" w:hAnsi="Times New Roman" w:cs="Times New Roman"/>
+          <w:sz w:val="24"/>
+          <w:szCs w:val="24"/>
+        </w:rPr>
+        <w:t>shapes</w:t>
+      </w:r>
+      <w:proofErr w:type="spellEnd"/>
+      <w:r>
+        <w:rPr>
+          <w:rFonts w:ascii="Times New Roman" w:hAnsi="Times New Roman" w:cs="Times New Roman"/>
+          <w:sz w:val="24"/>
+          <w:szCs w:val="24"/>
+        </w:rPr>
+        <w:t xml:space="preserve"> </w:t>
+      </w:r>
+      <w:proofErr w:type="spellStart"/>
+      <w:r>
+        <w:rPr>
+          <w:rFonts w:ascii="Times New Roman" w:hAnsi="Times New Roman" w:cs="Times New Roman"/>
+          <w:sz w:val="24"/>
+          <w:szCs w:val="24"/>
+        </w:rPr>
+        <w:t>result</w:t>
+      </w:r>
+      <w:proofErr w:type="spellEnd"/>
+      <w:r>
+        <w:rPr>
+          <w:rFonts w:ascii="Times New Roman" w:hAnsi="Times New Roman" w:cs="Times New Roman"/>
+          <w:sz w:val="24"/>
+          <w:szCs w:val="24"/>
+        </w:rPr>
+        <w:t xml:space="preserve"> som ska </w:t>
+      </w:r>
+      <w:proofErr w:type="spellStart"/>
+      <w:r>
+        <w:rPr>
+          <w:rFonts w:ascii="Times New Roman" w:hAnsi="Times New Roman" w:cs="Times New Roman"/>
+          <w:sz w:val="24"/>
+          <w:szCs w:val="24"/>
+        </w:rPr>
+        <w:t>inehålla</w:t>
+      </w:r>
+      <w:proofErr w:type="spellEnd"/>
+      <w:r>
+        <w:rPr>
+          <w:rFonts w:ascii="Times New Roman" w:hAnsi="Times New Roman" w:cs="Times New Roman"/>
+          <w:sz w:val="24"/>
+          <w:szCs w:val="24"/>
+        </w:rPr>
+        <w:t xml:space="preserve"> metoder för att assistera skapande av ett </w:t>
+      </w:r>
+      <w:proofErr w:type="spellStart"/>
+      <w:r>
+        <w:rPr>
+          <w:rFonts w:ascii="Times New Roman" w:hAnsi="Times New Roman" w:cs="Times New Roman"/>
+          <w:sz w:val="24"/>
+          <w:szCs w:val="24"/>
+        </w:rPr>
+        <w:t>result</w:t>
+      </w:r>
+      <w:proofErr w:type="spellEnd"/>
+      <w:r>
+        <w:rPr>
+          <w:rFonts w:ascii="Times New Roman" w:hAnsi="Times New Roman" w:cs="Times New Roman"/>
+          <w:sz w:val="24"/>
+          <w:szCs w:val="24"/>
+        </w:rPr>
+        <w:t>.</w:t>
+      </w:r>
+      <w:r>
+        <w:rPr>
+          <w:rFonts w:ascii="Times New Roman" w:hAnsi="Times New Roman" w:cs="Times New Roman"/>
+          <w:sz w:val="24"/>
+          <w:szCs w:val="24"/>
+        </w:rPr>
+        <w:t xml:space="preserve"> Fortsatt studerat </w:t>
+      </w:r>
+      <w:proofErr w:type="spellStart"/>
+      <w:r>
+        <w:rPr>
+          <w:rFonts w:ascii="Times New Roman" w:hAnsi="Times New Roman" w:cs="Times New Roman"/>
+          <w:sz w:val="24"/>
+          <w:szCs w:val="24"/>
+        </w:rPr>
+        <w:t>dependecy</w:t>
+      </w:r>
+      <w:proofErr w:type="spellEnd"/>
+      <w:r>
+        <w:rPr>
+          <w:rFonts w:ascii="Times New Roman" w:hAnsi="Times New Roman" w:cs="Times New Roman"/>
+          <w:sz w:val="24"/>
+          <w:szCs w:val="24"/>
+        </w:rPr>
+        <w:t xml:space="preserve"> </w:t>
+      </w:r>
+      <w:proofErr w:type="spellStart"/>
+      <w:r>
+        <w:rPr>
+          <w:rFonts w:ascii="Times New Roman" w:hAnsi="Times New Roman" w:cs="Times New Roman"/>
+          <w:sz w:val="24"/>
+          <w:szCs w:val="24"/>
+        </w:rPr>
+        <w:t>injection</w:t>
+      </w:r>
+      <w:proofErr w:type="spellEnd"/>
+      <w:r>
+        <w:rPr>
+          <w:rFonts w:ascii="Times New Roman" w:hAnsi="Times New Roman" w:cs="Times New Roman"/>
+          <w:sz w:val="24"/>
+          <w:szCs w:val="24"/>
+        </w:rPr>
+        <w:t xml:space="preserve"> och </w:t>
+      </w:r>
+      <w:proofErr w:type="spellStart"/>
+      <w:r>
+        <w:rPr>
+          <w:rFonts w:ascii="Times New Roman" w:hAnsi="Times New Roman" w:cs="Times New Roman"/>
+          <w:sz w:val="24"/>
+          <w:szCs w:val="24"/>
+        </w:rPr>
+        <w:t>strategy</w:t>
+      </w:r>
+      <w:proofErr w:type="spellEnd"/>
+      <w:r>
+        <w:rPr>
+          <w:rFonts w:ascii="Times New Roman" w:hAnsi="Times New Roman" w:cs="Times New Roman"/>
+          <w:sz w:val="24"/>
+          <w:szCs w:val="24"/>
+        </w:rPr>
+        <w:t xml:space="preserve"> </w:t>
+      </w:r>
+      <w:proofErr w:type="spellStart"/>
+      <w:r>
+        <w:rPr>
+          <w:rFonts w:ascii="Times New Roman" w:hAnsi="Times New Roman" w:cs="Times New Roman"/>
+          <w:sz w:val="24"/>
+          <w:szCs w:val="24"/>
+        </w:rPr>
+        <w:t>pattern</w:t>
+      </w:r>
+      <w:proofErr w:type="spellEnd"/>
+      <w:r>
+        <w:rPr>
+          <w:rFonts w:ascii="Times New Roman" w:hAnsi="Times New Roman" w:cs="Times New Roman"/>
+          <w:sz w:val="24"/>
+          <w:szCs w:val="24"/>
+        </w:rPr>
+        <w:t>.</w:t>
+      </w:r>
+    </w:p>
+    <w:p>
+      <w:pPr>
+        <w:spacing w:after="0" w:line="360" w:lineRule="auto"/>
+        <w:rPr>
+          <w:rFonts w:ascii="Times New Roman" w:hAnsi="Times New Roman" w:cs="Times New Roman"/>
+          <w:sz w:val="24"/>
+          <w:szCs w:val="24"/>
+        </w:rPr>
+      </w:pPr>
+    </w:p>
+    <w:p>
+      <w:pPr>
+        <w:spacing w:after="0" w:line="360" w:lineRule="auto"/>
+        <w:rPr>
+          <w:rFonts w:ascii="Times New Roman" w:hAnsi="Times New Roman" w:cs="Times New Roman"/>
+          <w:sz w:val="24"/>
+          <w:szCs w:val="24"/>
+          <w:u w:val="single"/>
+        </w:rPr>
+      </w:pPr>
+      <w:r>
+        <w:rPr>
+          <w:rFonts w:ascii="Times New Roman" w:hAnsi="Times New Roman" w:cs="Times New Roman"/>
+          <w:sz w:val="24"/>
+          <w:szCs w:val="24"/>
+          <w:u w:val="single"/>
+        </w:rPr>
+        <w:t>Reflektion:</w:t>
+      </w:r>
+    </w:p>
+    <w:p>
+      <w:pPr>
+        <w:spacing w:after="0" w:line="360" w:lineRule="auto"/>
+        <w:rPr>
+          <w:rFonts w:ascii="Times New Roman" w:hAnsi="Times New Roman" w:cs="Times New Roman"/>
+          <w:sz w:val="24"/>
+          <w:szCs w:val="24"/>
+        </w:rPr>
+      </w:pPr>
+      <w:r>
+        <w:rPr>
+          <w:rFonts w:ascii="Times New Roman" w:hAnsi="Times New Roman" w:cs="Times New Roman"/>
+          <w:sz w:val="24"/>
+          <w:szCs w:val="24"/>
+        </w:rPr>
+        <w:t xml:space="preserve">Generellt nöjd med processen </w:t>
+      </w:r>
+      <w:proofErr w:type="gramStart"/>
+      <w:r>
+        <w:rPr>
+          <w:rFonts w:ascii="Times New Roman" w:hAnsi="Times New Roman" w:cs="Times New Roman"/>
+          <w:sz w:val="24"/>
+          <w:szCs w:val="24"/>
+        </w:rPr>
+        <w:t>såhär</w:t>
+      </w:r>
+      <w:proofErr w:type="gramEnd"/>
+      <w:r>
+        <w:rPr>
+          <w:rFonts w:ascii="Times New Roman" w:hAnsi="Times New Roman" w:cs="Times New Roman"/>
+          <w:sz w:val="24"/>
+          <w:szCs w:val="24"/>
+        </w:rPr>
+        <w:t xml:space="preserve"> långt men funderar </w:t>
+      </w:r>
+      <w:r>
+        <w:rPr>
+          <w:rFonts w:ascii="Times New Roman" w:hAnsi="Times New Roman" w:cs="Times New Roman"/>
+          <w:sz w:val="24"/>
+          <w:szCs w:val="24"/>
+        </w:rPr>
+        <w:t>på mitt klassbibliotek och vad jag ska lägga in för kod där</w:t>
+      </w:r>
+      <w:r>
+        <w:rPr>
+          <w:rFonts w:ascii="Times New Roman" w:hAnsi="Times New Roman" w:cs="Times New Roman"/>
+          <w:sz w:val="24"/>
+          <w:szCs w:val="24"/>
+        </w:rPr>
+        <w:t xml:space="preserve">? Ska bara kod relaterat till matematik finnas där eller även andra klasser exempelvis mina Data-klasser? Hur ska </w:t>
+      </w:r>
+      <w:proofErr w:type="spellStart"/>
+      <w:r>
+        <w:rPr>
+          <w:rFonts w:ascii="Times New Roman" w:hAnsi="Times New Roman" w:cs="Times New Roman"/>
+          <w:sz w:val="24"/>
+          <w:szCs w:val="24"/>
+        </w:rPr>
+        <w:t>strategy</w:t>
+      </w:r>
+      <w:proofErr w:type="spellEnd"/>
+      <w:r>
+        <w:rPr>
+          <w:rFonts w:ascii="Times New Roman" w:hAnsi="Times New Roman" w:cs="Times New Roman"/>
+          <w:sz w:val="24"/>
+          <w:szCs w:val="24"/>
+        </w:rPr>
+        <w:t xml:space="preserve"> </w:t>
+      </w:r>
+      <w:proofErr w:type="spellStart"/>
+      <w:r>
+        <w:rPr>
+          <w:rFonts w:ascii="Times New Roman" w:hAnsi="Times New Roman" w:cs="Times New Roman"/>
+          <w:sz w:val="24"/>
+          <w:szCs w:val="24"/>
+        </w:rPr>
+        <w:t>pattern</w:t>
+      </w:r>
+      <w:proofErr w:type="spellEnd"/>
+      <w:r>
+        <w:rPr>
+          <w:rFonts w:ascii="Times New Roman" w:hAnsi="Times New Roman" w:cs="Times New Roman"/>
+          <w:sz w:val="24"/>
+          <w:szCs w:val="24"/>
+        </w:rPr>
+        <w:t xml:space="preserve"> implementeras med </w:t>
+      </w:r>
+      <w:proofErr w:type="spellStart"/>
+      <w:r>
+        <w:rPr>
+          <w:rFonts w:ascii="Times New Roman" w:hAnsi="Times New Roman" w:cs="Times New Roman"/>
+          <w:sz w:val="24"/>
+          <w:szCs w:val="24"/>
+        </w:rPr>
+        <w:t>calculator</w:t>
+      </w:r>
+      <w:proofErr w:type="spellEnd"/>
+      <w:r>
+        <w:rPr>
+          <w:rFonts w:ascii="Times New Roman" w:hAnsi="Times New Roman" w:cs="Times New Roman"/>
+          <w:sz w:val="24"/>
+          <w:szCs w:val="24"/>
+        </w:rPr>
+        <w:t>?</w:t>
+      </w:r>
+    </w:p>
+    <w:p>
+      <w:pPr>
+        <w:spacing w:after="0" w:line="360" w:lineRule="auto"/>
+        <w:rPr>
+          <w:rFonts w:ascii="Times New Roman" w:hAnsi="Times New Roman" w:cs="Times New Roman"/>
+          <w:sz w:val="24"/>
+          <w:szCs w:val="24"/>
+        </w:rPr>
+      </w:pPr>
+    </w:p>
+    <w:p>
+      <w:pPr>
+        <w:spacing w:after="0" w:line="360" w:lineRule="auto"/>
         <w:rPr>
           <w:rFonts w:ascii="Times New Roman" w:hAnsi="Times New Roman" w:cs="Times New Roman"/>
           <w:b/>
@@ -1006,8 +2626,2401 @@
           <w:sz w:val="24"/>
           <w:szCs w:val="24"/>
         </w:rPr>
+      </w:pPr>
+      <w:r>
+        <w:rPr>
+          <w:rFonts w:ascii="Times New Roman" w:hAnsi="Times New Roman" w:cs="Times New Roman"/>
+          <w:b/>
+          <w:bCs/>
+          <w:sz w:val="24"/>
+          <w:szCs w:val="24"/>
+        </w:rPr>
+        <w:t>2023-01-</w:t>
+      </w:r>
+      <w:r>
+        <w:rPr>
+          <w:rFonts w:ascii="Times New Roman" w:hAnsi="Times New Roman" w:cs="Times New Roman"/>
+          <w:b/>
+          <w:bCs/>
+          <w:sz w:val="24"/>
+          <w:szCs w:val="24"/>
+        </w:rPr>
         <w:t>1</w:t>
       </w:r>
+      <w:r>
+        <w:rPr>
+          <w:rFonts w:ascii="Times New Roman" w:hAnsi="Times New Roman" w:cs="Times New Roman"/>
+          <w:b/>
+          <w:bCs/>
+          <w:sz w:val="24"/>
+          <w:szCs w:val="24"/>
+        </w:rPr>
+        <w:t>2</w:t>
+      </w:r>
+    </w:p>
+    <w:p>
+      <w:pPr>
+        <w:spacing w:after="0" w:line="360" w:lineRule="auto"/>
+        <w:rPr>
+          <w:rFonts w:ascii="Times New Roman" w:hAnsi="Times New Roman" w:cs="Times New Roman"/>
+          <w:sz w:val="24"/>
+          <w:szCs w:val="24"/>
+        </w:rPr>
+      </w:pPr>
+      <w:r>
+        <w:rPr>
+          <w:rFonts w:ascii="Times New Roman" w:hAnsi="Times New Roman" w:cs="Times New Roman"/>
+          <w:sz w:val="24"/>
+          <w:szCs w:val="24"/>
+        </w:rPr>
+        <w:t xml:space="preserve">Lektion på </w:t>
+      </w:r>
+      <w:proofErr w:type="spellStart"/>
+      <w:r>
+        <w:rPr>
+          <w:rFonts w:ascii="Times New Roman" w:hAnsi="Times New Roman" w:cs="Times New Roman"/>
+          <w:sz w:val="24"/>
+          <w:szCs w:val="24"/>
+        </w:rPr>
+        <w:t>Kyh</w:t>
+      </w:r>
+      <w:proofErr w:type="spellEnd"/>
+      <w:r>
+        <w:rPr>
+          <w:rFonts w:ascii="Times New Roman" w:hAnsi="Times New Roman" w:cs="Times New Roman"/>
+          <w:sz w:val="24"/>
+          <w:szCs w:val="24"/>
+        </w:rPr>
+        <w:t>. Har bestämt mig för att</w:t>
+      </w:r>
+      <w:r>
+        <w:rPr>
+          <w:rFonts w:ascii="Times New Roman" w:hAnsi="Times New Roman" w:cs="Times New Roman"/>
+          <w:sz w:val="24"/>
+          <w:szCs w:val="24"/>
+        </w:rPr>
+        <w:t xml:space="preserve"> göra om strukturen och</w:t>
+      </w:r>
+      <w:r>
+        <w:rPr>
+          <w:rFonts w:ascii="Times New Roman" w:hAnsi="Times New Roman" w:cs="Times New Roman"/>
+          <w:sz w:val="24"/>
+          <w:szCs w:val="24"/>
+        </w:rPr>
+        <w:t xml:space="preserve"> lägga till 3 nya projekt, ett för varje del i programmet.</w:t>
+      </w:r>
+      <w:r>
+        <w:rPr>
+          <w:rFonts w:ascii="Times New Roman" w:hAnsi="Times New Roman" w:cs="Times New Roman"/>
+          <w:sz w:val="24"/>
+          <w:szCs w:val="24"/>
+        </w:rPr>
+        <w:t xml:space="preserve"> Skapat en ny </w:t>
+      </w:r>
+      <w:proofErr w:type="spellStart"/>
+      <w:r>
+        <w:rPr>
+          <w:rFonts w:ascii="Times New Roman" w:hAnsi="Times New Roman" w:cs="Times New Roman"/>
+          <w:sz w:val="24"/>
+          <w:szCs w:val="24"/>
+        </w:rPr>
+        <w:t>refactor</w:t>
+      </w:r>
+      <w:proofErr w:type="spellEnd"/>
+      <w:r>
+        <w:rPr>
+          <w:rFonts w:ascii="Times New Roman" w:hAnsi="Times New Roman" w:cs="Times New Roman"/>
+          <w:sz w:val="24"/>
+          <w:szCs w:val="24"/>
+        </w:rPr>
+        <w:t xml:space="preserve"> </w:t>
+      </w:r>
+      <w:proofErr w:type="spellStart"/>
+      <w:r>
+        <w:rPr>
+          <w:rFonts w:ascii="Times New Roman" w:hAnsi="Times New Roman" w:cs="Times New Roman"/>
+          <w:sz w:val="24"/>
+          <w:szCs w:val="24"/>
+        </w:rPr>
+        <w:t>branch</w:t>
+      </w:r>
+      <w:proofErr w:type="spellEnd"/>
+      <w:r>
+        <w:rPr>
+          <w:rFonts w:ascii="Times New Roman" w:hAnsi="Times New Roman" w:cs="Times New Roman"/>
+          <w:sz w:val="24"/>
+          <w:szCs w:val="24"/>
+        </w:rPr>
+        <w:t xml:space="preserve"> för att flytta runt all kod.</w:t>
+      </w:r>
+      <w:r>
+        <w:rPr>
+          <w:rFonts w:ascii="Times New Roman" w:hAnsi="Times New Roman" w:cs="Times New Roman"/>
+          <w:sz w:val="24"/>
+          <w:szCs w:val="24"/>
+        </w:rPr>
+        <w:t xml:space="preserve"> Programmet består nu av ett </w:t>
+      </w:r>
+      <w:proofErr w:type="spellStart"/>
+      <w:r>
+        <w:rPr>
+          <w:rFonts w:ascii="Times New Roman" w:hAnsi="Times New Roman" w:cs="Times New Roman"/>
+          <w:sz w:val="24"/>
+          <w:szCs w:val="24"/>
+        </w:rPr>
+        <w:t>Classlibrary</w:t>
+      </w:r>
+      <w:proofErr w:type="spellEnd"/>
+      <w:r>
+        <w:rPr>
+          <w:rFonts w:ascii="Times New Roman" w:hAnsi="Times New Roman" w:cs="Times New Roman"/>
+          <w:sz w:val="24"/>
+          <w:szCs w:val="24"/>
+        </w:rPr>
+        <w:t xml:space="preserve">, ett </w:t>
+      </w:r>
+      <w:proofErr w:type="spellStart"/>
+      <w:r>
+        <w:rPr>
+          <w:rFonts w:ascii="Times New Roman" w:hAnsi="Times New Roman" w:cs="Times New Roman"/>
+          <w:sz w:val="24"/>
+          <w:szCs w:val="24"/>
+        </w:rPr>
+        <w:t>MainMenu</w:t>
+      </w:r>
+      <w:proofErr w:type="spellEnd"/>
+      <w:r>
+        <w:rPr>
+          <w:rFonts w:ascii="Times New Roman" w:hAnsi="Times New Roman" w:cs="Times New Roman"/>
+          <w:sz w:val="24"/>
+          <w:szCs w:val="24"/>
+        </w:rPr>
+        <w:t xml:space="preserve"> </w:t>
+      </w:r>
+      <w:proofErr w:type="spellStart"/>
+      <w:r>
+        <w:rPr>
+          <w:rFonts w:ascii="Times New Roman" w:hAnsi="Times New Roman" w:cs="Times New Roman"/>
+          <w:sz w:val="24"/>
+          <w:szCs w:val="24"/>
+        </w:rPr>
+        <w:t>app</w:t>
+      </w:r>
+      <w:proofErr w:type="spellEnd"/>
+      <w:r>
+        <w:rPr>
+          <w:rFonts w:ascii="Times New Roman" w:hAnsi="Times New Roman" w:cs="Times New Roman"/>
+          <w:sz w:val="24"/>
+          <w:szCs w:val="24"/>
+        </w:rPr>
+        <w:t xml:space="preserve"> </w:t>
+      </w:r>
+      <w:proofErr w:type="spellStart"/>
+      <w:r>
+        <w:rPr>
+          <w:rFonts w:ascii="Times New Roman" w:hAnsi="Times New Roman" w:cs="Times New Roman"/>
+          <w:sz w:val="24"/>
+          <w:szCs w:val="24"/>
+        </w:rPr>
+        <w:t>project</w:t>
+      </w:r>
+      <w:proofErr w:type="spellEnd"/>
+      <w:r>
+        <w:rPr>
+          <w:rFonts w:ascii="Times New Roman" w:hAnsi="Times New Roman" w:cs="Times New Roman"/>
+          <w:sz w:val="24"/>
+          <w:szCs w:val="24"/>
+        </w:rPr>
+        <w:t xml:space="preserve">, och 3 </w:t>
+      </w:r>
+      <w:proofErr w:type="spellStart"/>
+      <w:r>
+        <w:rPr>
+          <w:rFonts w:ascii="Times New Roman" w:hAnsi="Times New Roman" w:cs="Times New Roman"/>
+          <w:sz w:val="24"/>
+          <w:szCs w:val="24"/>
+        </w:rPr>
+        <w:t>program</w:t>
+      </w:r>
+      <w:r>
+        <w:rPr>
+          <w:rFonts w:ascii="Times New Roman" w:hAnsi="Times New Roman" w:cs="Times New Roman"/>
+          <w:sz w:val="24"/>
+          <w:szCs w:val="24"/>
+        </w:rPr>
+        <w:t>App</w:t>
+      </w:r>
+      <w:proofErr w:type="spellEnd"/>
+      <w:r>
+        <w:rPr>
+          <w:rFonts w:ascii="Times New Roman" w:hAnsi="Times New Roman" w:cs="Times New Roman"/>
+          <w:sz w:val="24"/>
+          <w:szCs w:val="24"/>
+        </w:rPr>
+        <w:t xml:space="preserve"> </w:t>
+      </w:r>
+      <w:proofErr w:type="spellStart"/>
+      <w:r>
+        <w:rPr>
+          <w:rFonts w:ascii="Times New Roman" w:hAnsi="Times New Roman" w:cs="Times New Roman"/>
+          <w:sz w:val="24"/>
+          <w:szCs w:val="24"/>
+        </w:rPr>
+        <w:t>projects</w:t>
+      </w:r>
+      <w:proofErr w:type="spellEnd"/>
+      <w:r>
+        <w:rPr>
+          <w:rFonts w:ascii="Times New Roman" w:hAnsi="Times New Roman" w:cs="Times New Roman"/>
+          <w:sz w:val="24"/>
+          <w:szCs w:val="24"/>
+        </w:rPr>
+        <w:t xml:space="preserve">. Fixat till menyflödet så man kan ta sig till varje projekt och dess </w:t>
+      </w:r>
+      <w:proofErr w:type="spellStart"/>
+      <w:r>
+        <w:rPr>
+          <w:rFonts w:ascii="Times New Roman" w:hAnsi="Times New Roman" w:cs="Times New Roman"/>
+          <w:sz w:val="24"/>
+          <w:szCs w:val="24"/>
+        </w:rPr>
+        <w:t>submeny</w:t>
+      </w:r>
+      <w:proofErr w:type="spellEnd"/>
+      <w:r>
+        <w:rPr>
+          <w:rFonts w:ascii="Times New Roman" w:hAnsi="Times New Roman" w:cs="Times New Roman"/>
+          <w:sz w:val="24"/>
+          <w:szCs w:val="24"/>
+        </w:rPr>
+        <w:t xml:space="preserve">. Hanterat ett stort bugproblem efter att ha flyttat Data foldern till mitt Class </w:t>
+      </w:r>
+      <w:proofErr w:type="spellStart"/>
+      <w:r>
+        <w:rPr>
+          <w:rFonts w:ascii="Times New Roman" w:hAnsi="Times New Roman" w:cs="Times New Roman"/>
+          <w:sz w:val="24"/>
+          <w:szCs w:val="24"/>
+        </w:rPr>
+        <w:t>library</w:t>
+      </w:r>
+      <w:proofErr w:type="spellEnd"/>
+      <w:r>
+        <w:rPr>
+          <w:rFonts w:ascii="Times New Roman" w:hAnsi="Times New Roman" w:cs="Times New Roman"/>
+          <w:sz w:val="24"/>
+          <w:szCs w:val="24"/>
+        </w:rPr>
+        <w:t xml:space="preserve">. Varenda </w:t>
+      </w:r>
+      <w:proofErr w:type="spellStart"/>
+      <w:r>
+        <w:rPr>
+          <w:rFonts w:ascii="Times New Roman" w:hAnsi="Times New Roman" w:cs="Times New Roman"/>
+          <w:sz w:val="24"/>
+          <w:szCs w:val="24"/>
+        </w:rPr>
+        <w:t>namespace</w:t>
+      </w:r>
+      <w:proofErr w:type="spellEnd"/>
+      <w:r>
+        <w:rPr>
+          <w:rFonts w:ascii="Times New Roman" w:hAnsi="Times New Roman" w:cs="Times New Roman"/>
+          <w:sz w:val="24"/>
+          <w:szCs w:val="24"/>
+        </w:rPr>
+        <w:t xml:space="preserve"> </w:t>
+      </w:r>
+      <w:r>
+        <w:rPr>
+          <w:rFonts w:ascii="Times New Roman" w:hAnsi="Times New Roman" w:cs="Times New Roman"/>
+          <w:sz w:val="24"/>
+          <w:szCs w:val="24"/>
+        </w:rPr>
+        <w:t xml:space="preserve">i projektet blev fel och var tvungen att korrigera detta manuellt, </w:t>
+      </w:r>
+      <w:proofErr w:type="spellStart"/>
+      <w:r>
+        <w:rPr>
+          <w:rFonts w:ascii="Times New Roman" w:hAnsi="Times New Roman" w:cs="Times New Roman"/>
+          <w:sz w:val="24"/>
+          <w:szCs w:val="24"/>
+        </w:rPr>
+        <w:t>resharper</w:t>
+      </w:r>
+      <w:proofErr w:type="spellEnd"/>
+      <w:r>
+        <w:rPr>
+          <w:rFonts w:ascii="Times New Roman" w:hAnsi="Times New Roman" w:cs="Times New Roman"/>
+          <w:sz w:val="24"/>
+          <w:szCs w:val="24"/>
+        </w:rPr>
+        <w:t xml:space="preserve"> kunde inte lösa det.</w:t>
+      </w:r>
+    </w:p>
+    <w:p>
+      <w:pPr>
+        <w:spacing w:after="0" w:line="360" w:lineRule="auto"/>
+        <w:rPr>
+          <w:rFonts w:ascii="Times New Roman" w:hAnsi="Times New Roman" w:cs="Times New Roman"/>
+          <w:sz w:val="24"/>
+          <w:szCs w:val="24"/>
+        </w:rPr>
+      </w:pPr>
+    </w:p>
+    <w:p>
+      <w:pPr>
+        <w:spacing w:after="0" w:line="360" w:lineRule="auto"/>
+        <w:rPr>
+          <w:rFonts w:ascii="Times New Roman" w:hAnsi="Times New Roman" w:cs="Times New Roman"/>
+          <w:sz w:val="24"/>
+          <w:szCs w:val="24"/>
+          <w:u w:val="single"/>
+        </w:rPr>
+      </w:pPr>
+      <w:r>
+        <w:rPr>
+          <w:rFonts w:ascii="Times New Roman" w:hAnsi="Times New Roman" w:cs="Times New Roman"/>
+          <w:sz w:val="24"/>
+          <w:szCs w:val="24"/>
+          <w:u w:val="single"/>
+        </w:rPr>
+        <w:t>Reflektion:</w:t>
+      </w:r>
+    </w:p>
+    <w:p>
+      <w:pPr>
+        <w:spacing w:after="0" w:line="360" w:lineRule="auto"/>
+        <w:rPr>
+          <w:rFonts w:ascii="Times New Roman" w:hAnsi="Times New Roman" w:cs="Times New Roman"/>
+          <w:sz w:val="24"/>
+          <w:szCs w:val="24"/>
+        </w:rPr>
+      </w:pPr>
+      <w:r>
+        <w:rPr>
+          <w:rFonts w:ascii="Times New Roman" w:hAnsi="Times New Roman" w:cs="Times New Roman"/>
+          <w:sz w:val="24"/>
+          <w:szCs w:val="24"/>
+        </w:rPr>
+        <w:t xml:space="preserve">Jag har bestämt mig för att tänka om lite och expandera strukturen av Project 1 genom att dela upp det i olika projekt. Detta påverkar då också min EF </w:t>
+      </w:r>
+      <w:proofErr w:type="spellStart"/>
+      <w:r>
+        <w:rPr>
+          <w:rFonts w:ascii="Times New Roman" w:hAnsi="Times New Roman" w:cs="Times New Roman"/>
+          <w:sz w:val="24"/>
+          <w:szCs w:val="24"/>
+        </w:rPr>
+        <w:t>Code</w:t>
+      </w:r>
+      <w:proofErr w:type="spellEnd"/>
+      <w:r>
+        <w:rPr>
+          <w:rFonts w:ascii="Times New Roman" w:hAnsi="Times New Roman" w:cs="Times New Roman"/>
+          <w:sz w:val="24"/>
+          <w:szCs w:val="24"/>
+        </w:rPr>
+        <w:t xml:space="preserve"> </w:t>
+      </w:r>
+      <w:proofErr w:type="spellStart"/>
+      <w:r>
+        <w:rPr>
+          <w:rFonts w:ascii="Times New Roman" w:hAnsi="Times New Roman" w:cs="Times New Roman"/>
+          <w:sz w:val="24"/>
+          <w:szCs w:val="24"/>
+        </w:rPr>
+        <w:t>first</w:t>
+      </w:r>
+      <w:proofErr w:type="spellEnd"/>
+      <w:r>
+        <w:rPr>
+          <w:rFonts w:ascii="Times New Roman" w:hAnsi="Times New Roman" w:cs="Times New Roman"/>
+          <w:sz w:val="24"/>
+          <w:szCs w:val="24"/>
+        </w:rPr>
+        <w:t xml:space="preserve">, då jag behöver ha mina Data-klasser i </w:t>
+      </w:r>
+      <w:proofErr w:type="spellStart"/>
+      <w:r>
+        <w:rPr>
+          <w:rFonts w:ascii="Times New Roman" w:hAnsi="Times New Roman" w:cs="Times New Roman"/>
+          <w:sz w:val="24"/>
+          <w:szCs w:val="24"/>
+        </w:rPr>
+        <w:t>ClassLibrary</w:t>
+      </w:r>
+      <w:proofErr w:type="spellEnd"/>
+      <w:r>
+        <w:rPr>
+          <w:rFonts w:ascii="Times New Roman" w:hAnsi="Times New Roman" w:cs="Times New Roman"/>
+          <w:sz w:val="24"/>
+          <w:szCs w:val="24"/>
+        </w:rPr>
+        <w:t xml:space="preserve"> </w:t>
+      </w:r>
+      <w:proofErr w:type="gramStart"/>
+      <w:r>
+        <w:rPr>
+          <w:rFonts w:ascii="Times New Roman" w:hAnsi="Times New Roman" w:cs="Times New Roman"/>
+          <w:sz w:val="24"/>
+          <w:szCs w:val="24"/>
+        </w:rPr>
+        <w:t>istället</w:t>
+      </w:r>
+      <w:proofErr w:type="gramEnd"/>
+      <w:r>
+        <w:rPr>
+          <w:rFonts w:ascii="Times New Roman" w:hAnsi="Times New Roman" w:cs="Times New Roman"/>
+          <w:sz w:val="24"/>
+          <w:szCs w:val="24"/>
+        </w:rPr>
+        <w:t xml:space="preserve"> för i mitt gamla huvudprojekt som nu heter </w:t>
+      </w:r>
+      <w:proofErr w:type="spellStart"/>
+      <w:r>
+        <w:rPr>
+          <w:rFonts w:ascii="Times New Roman" w:hAnsi="Times New Roman" w:cs="Times New Roman"/>
+          <w:sz w:val="24"/>
+          <w:szCs w:val="24"/>
+        </w:rPr>
+        <w:t>MainMenuApp</w:t>
+      </w:r>
+      <w:proofErr w:type="spellEnd"/>
+      <w:r>
+        <w:rPr>
+          <w:rFonts w:ascii="Times New Roman" w:hAnsi="Times New Roman" w:cs="Times New Roman"/>
+          <w:sz w:val="24"/>
+          <w:szCs w:val="24"/>
+        </w:rPr>
+        <w:t xml:space="preserve">. Känns mer logiskt att dela upp på </w:t>
+      </w:r>
+      <w:proofErr w:type="gramStart"/>
+      <w:r>
+        <w:rPr>
+          <w:rFonts w:ascii="Times New Roman" w:hAnsi="Times New Roman" w:cs="Times New Roman"/>
+          <w:sz w:val="24"/>
+          <w:szCs w:val="24"/>
+        </w:rPr>
+        <w:t>detta sättet</w:t>
+      </w:r>
+      <w:proofErr w:type="gramEnd"/>
+      <w:r>
+        <w:rPr>
+          <w:rFonts w:ascii="Times New Roman" w:hAnsi="Times New Roman" w:cs="Times New Roman"/>
+          <w:sz w:val="24"/>
+          <w:szCs w:val="24"/>
+        </w:rPr>
+        <w:t xml:space="preserve">, men undrar hur jag ska lösa </w:t>
+      </w:r>
+      <w:r>
+        <w:rPr>
+          <w:rFonts w:ascii="Times New Roman" w:hAnsi="Times New Roman" w:cs="Times New Roman"/>
+          <w:sz w:val="24"/>
+          <w:szCs w:val="24"/>
+        </w:rPr>
+        <w:t>flödet av de nya projekten</w:t>
+      </w:r>
+      <w:r>
+        <w:rPr>
+          <w:rFonts w:ascii="Times New Roman" w:hAnsi="Times New Roman" w:cs="Times New Roman"/>
+          <w:sz w:val="24"/>
+          <w:szCs w:val="24"/>
+        </w:rPr>
+        <w:t xml:space="preserve"> i min </w:t>
+      </w:r>
+      <w:proofErr w:type="spellStart"/>
+      <w:r>
+        <w:rPr>
+          <w:rFonts w:ascii="Times New Roman" w:hAnsi="Times New Roman" w:cs="Times New Roman"/>
+          <w:sz w:val="24"/>
+          <w:szCs w:val="24"/>
+        </w:rPr>
+        <w:t>Dependency</w:t>
+      </w:r>
+      <w:proofErr w:type="spellEnd"/>
+      <w:r>
+        <w:rPr>
+          <w:rFonts w:ascii="Times New Roman" w:hAnsi="Times New Roman" w:cs="Times New Roman"/>
+          <w:sz w:val="24"/>
+          <w:szCs w:val="24"/>
+        </w:rPr>
+        <w:t xml:space="preserve"> </w:t>
+      </w:r>
+      <w:proofErr w:type="spellStart"/>
+      <w:r>
+        <w:rPr>
+          <w:rFonts w:ascii="Times New Roman" w:hAnsi="Times New Roman" w:cs="Times New Roman"/>
+          <w:sz w:val="24"/>
+          <w:szCs w:val="24"/>
+        </w:rPr>
+        <w:t>injection</w:t>
+      </w:r>
+      <w:proofErr w:type="spellEnd"/>
+      <w:r>
+        <w:rPr>
+          <w:rFonts w:ascii="Times New Roman" w:hAnsi="Times New Roman" w:cs="Times New Roman"/>
+          <w:sz w:val="24"/>
+          <w:szCs w:val="24"/>
+        </w:rPr>
+        <w:t xml:space="preserve"> struktur? </w:t>
+      </w:r>
+    </w:p>
+    <w:p>
+      <w:pPr>
+        <w:spacing w:after="0" w:line="360" w:lineRule="auto"/>
+        <w:rPr>
+          <w:rFonts w:ascii="Times New Roman" w:hAnsi="Times New Roman" w:cs="Times New Roman"/>
+          <w:sz w:val="24"/>
+          <w:szCs w:val="24"/>
+        </w:rPr>
+      </w:pPr>
+    </w:p>
+    <w:p>
+      <w:pPr>
+        <w:spacing w:after="0" w:line="360" w:lineRule="auto"/>
+        <w:rPr>
+          <w:rFonts w:ascii="Times New Roman" w:hAnsi="Times New Roman" w:cs="Times New Roman"/>
+          <w:sz w:val="24"/>
+          <w:szCs w:val="24"/>
+        </w:rPr>
+      </w:pPr>
+    </w:p>
+    <w:p>
+      <w:pPr>
+        <w:spacing w:after="0" w:line="360" w:lineRule="auto"/>
+        <w:rPr>
+          <w:rFonts w:ascii="Times New Roman" w:hAnsi="Times New Roman" w:cs="Times New Roman"/>
+          <w:b/>
+          <w:bCs/>
+          <w:sz w:val="24"/>
+          <w:szCs w:val="24"/>
+        </w:rPr>
+      </w:pPr>
+      <w:r>
+        <w:rPr>
+          <w:rFonts w:ascii="Times New Roman" w:hAnsi="Times New Roman" w:cs="Times New Roman"/>
+          <w:b/>
+          <w:bCs/>
+          <w:sz w:val="24"/>
+          <w:szCs w:val="24"/>
+        </w:rPr>
+        <w:t>2023-01-</w:t>
+      </w:r>
+      <w:r>
+        <w:rPr>
+          <w:rFonts w:ascii="Times New Roman" w:hAnsi="Times New Roman" w:cs="Times New Roman"/>
+          <w:b/>
+          <w:bCs/>
+          <w:sz w:val="24"/>
+          <w:szCs w:val="24"/>
+        </w:rPr>
+        <w:t>1</w:t>
+      </w:r>
+      <w:r>
+        <w:rPr>
+          <w:rFonts w:ascii="Times New Roman" w:hAnsi="Times New Roman" w:cs="Times New Roman"/>
+          <w:b/>
+          <w:bCs/>
+          <w:sz w:val="24"/>
+          <w:szCs w:val="24"/>
+        </w:rPr>
+        <w:t>3</w:t>
+      </w:r>
+    </w:p>
+    <w:p>
+      <w:pPr>
+        <w:spacing w:after="0" w:line="360" w:lineRule="auto"/>
+        <w:rPr>
+          <w:rFonts w:ascii="Times New Roman" w:hAnsi="Times New Roman" w:cs="Times New Roman"/>
+          <w:sz w:val="24"/>
+          <w:szCs w:val="24"/>
+        </w:rPr>
+      </w:pPr>
+      <w:r>
+        <w:rPr>
+          <w:rFonts w:ascii="Times New Roman" w:hAnsi="Times New Roman" w:cs="Times New Roman"/>
+          <w:sz w:val="24"/>
+          <w:szCs w:val="24"/>
+        </w:rPr>
+        <w:t xml:space="preserve">Fokuserat på att implementera </w:t>
+      </w:r>
+      <w:proofErr w:type="spellStart"/>
+      <w:r>
+        <w:rPr>
+          <w:rFonts w:ascii="Times New Roman" w:hAnsi="Times New Roman" w:cs="Times New Roman"/>
+          <w:sz w:val="24"/>
+          <w:szCs w:val="24"/>
+        </w:rPr>
+        <w:t>CreateCalculationResult</w:t>
+      </w:r>
+      <w:proofErr w:type="spellEnd"/>
+      <w:r>
+        <w:rPr>
+          <w:rFonts w:ascii="Times New Roman" w:hAnsi="Times New Roman" w:cs="Times New Roman"/>
+          <w:sz w:val="24"/>
+          <w:szCs w:val="24"/>
+        </w:rPr>
+        <w:t xml:space="preserve"> koden. Har gått igenom </w:t>
+      </w:r>
+      <w:proofErr w:type="spellStart"/>
+      <w:r>
+        <w:rPr>
+          <w:rFonts w:ascii="Times New Roman" w:hAnsi="Times New Roman" w:cs="Times New Roman"/>
+          <w:sz w:val="24"/>
+          <w:szCs w:val="24"/>
+        </w:rPr>
+        <w:t>StrategyPattern</w:t>
+      </w:r>
+      <w:proofErr w:type="spellEnd"/>
+      <w:r>
+        <w:rPr>
+          <w:rFonts w:ascii="Times New Roman" w:hAnsi="Times New Roman" w:cs="Times New Roman"/>
+          <w:sz w:val="24"/>
+          <w:szCs w:val="24"/>
+        </w:rPr>
+        <w:t xml:space="preserve"> och använt detta för att genomföra mina uträkningar.</w:t>
+      </w:r>
+      <w:r>
+        <w:rPr>
+          <w:rFonts w:ascii="Times New Roman" w:hAnsi="Times New Roman" w:cs="Times New Roman"/>
+          <w:sz w:val="24"/>
+          <w:szCs w:val="24"/>
+        </w:rPr>
+        <w:t xml:space="preserve"> Jobb</w:t>
+      </w:r>
+      <w:r>
+        <w:rPr>
+          <w:rFonts w:ascii="Times New Roman" w:hAnsi="Times New Roman" w:cs="Times New Roman"/>
+          <w:sz w:val="24"/>
+          <w:szCs w:val="24"/>
+        </w:rPr>
+        <w:t>a</w:t>
+      </w:r>
+      <w:r>
+        <w:rPr>
+          <w:rFonts w:ascii="Times New Roman" w:hAnsi="Times New Roman" w:cs="Times New Roman"/>
+          <w:sz w:val="24"/>
+          <w:szCs w:val="24"/>
+        </w:rPr>
+        <w:t>t med felhantering; det ska</w:t>
+      </w:r>
+      <w:r>
+        <w:rPr>
+          <w:rFonts w:ascii="Times New Roman" w:hAnsi="Times New Roman" w:cs="Times New Roman"/>
+          <w:sz w:val="24"/>
+          <w:szCs w:val="24"/>
+        </w:rPr>
+        <w:t xml:space="preserve"> exempelvis</w:t>
+      </w:r>
+      <w:r>
+        <w:rPr>
+          <w:rFonts w:ascii="Times New Roman" w:hAnsi="Times New Roman" w:cs="Times New Roman"/>
+          <w:sz w:val="24"/>
+          <w:szCs w:val="24"/>
+        </w:rPr>
+        <w:t xml:space="preserve"> inte gå att dela med 0</w:t>
+      </w:r>
+      <w:r>
+        <w:rPr>
+          <w:rFonts w:ascii="Times New Roman" w:hAnsi="Times New Roman" w:cs="Times New Roman"/>
+          <w:sz w:val="24"/>
+          <w:szCs w:val="24"/>
+        </w:rPr>
+        <w:t>.</w:t>
+      </w:r>
+      <w:r>
+        <w:rPr>
+          <w:rFonts w:ascii="Times New Roman" w:hAnsi="Times New Roman" w:cs="Times New Roman"/>
+          <w:sz w:val="24"/>
+          <w:szCs w:val="24"/>
+        </w:rPr>
+        <w:t xml:space="preserve"> </w:t>
+      </w:r>
+    </w:p>
+    <w:p>
+      <w:pPr>
+        <w:spacing w:after="0" w:line="360" w:lineRule="auto"/>
+        <w:rPr>
+          <w:rFonts w:ascii="Times New Roman" w:hAnsi="Times New Roman" w:cs="Times New Roman"/>
+          <w:sz w:val="24"/>
+          <w:szCs w:val="24"/>
+        </w:rPr>
+      </w:pPr>
+    </w:p>
+    <w:p>
+      <w:pPr>
+        <w:spacing w:after="0" w:line="360" w:lineRule="auto"/>
+        <w:rPr>
+          <w:rFonts w:ascii="Times New Roman" w:hAnsi="Times New Roman" w:cs="Times New Roman"/>
+          <w:sz w:val="24"/>
+          <w:szCs w:val="24"/>
+          <w:u w:val="single"/>
+        </w:rPr>
+      </w:pPr>
+      <w:r>
+        <w:rPr>
+          <w:rFonts w:ascii="Times New Roman" w:hAnsi="Times New Roman" w:cs="Times New Roman"/>
+          <w:sz w:val="24"/>
+          <w:szCs w:val="24"/>
+          <w:u w:val="single"/>
+        </w:rPr>
+        <w:t>Reflektion:</w:t>
+      </w:r>
+    </w:p>
+    <w:p>
+      <w:pPr>
+        <w:spacing w:after="0" w:line="360" w:lineRule="auto"/>
+        <w:rPr>
+          <w:rFonts w:ascii="Times New Roman" w:hAnsi="Times New Roman" w:cs="Times New Roman"/>
+          <w:sz w:val="24"/>
+          <w:szCs w:val="24"/>
+        </w:rPr>
+      </w:pPr>
+      <w:r>
+        <w:rPr>
+          <w:rFonts w:ascii="Times New Roman" w:hAnsi="Times New Roman" w:cs="Times New Roman"/>
+          <w:sz w:val="24"/>
+          <w:szCs w:val="24"/>
+        </w:rPr>
+        <w:t xml:space="preserve">Den grundläggande miniräknaren fungerar bra och det går att spara resultat utan problem. Måste nu tänka igenom hur jag ska göra i </w:t>
+      </w:r>
+      <w:proofErr w:type="spellStart"/>
+      <w:r>
+        <w:rPr>
+          <w:rFonts w:ascii="Times New Roman" w:hAnsi="Times New Roman" w:cs="Times New Roman"/>
+          <w:sz w:val="24"/>
+          <w:szCs w:val="24"/>
+        </w:rPr>
+        <w:t>update</w:t>
+      </w:r>
+      <w:proofErr w:type="spellEnd"/>
+      <w:r>
+        <w:rPr>
+          <w:rFonts w:ascii="Times New Roman" w:hAnsi="Times New Roman" w:cs="Times New Roman"/>
+          <w:sz w:val="24"/>
+          <w:szCs w:val="24"/>
+        </w:rPr>
+        <w:t xml:space="preserve">-delen, vilken kod kan jag återanvända eller stoppa i en metod? </w:t>
+      </w:r>
+      <w:r>
+        <w:rPr>
+          <w:rFonts w:ascii="Times New Roman" w:hAnsi="Times New Roman" w:cs="Times New Roman"/>
+          <w:sz w:val="24"/>
+          <w:szCs w:val="24"/>
+        </w:rPr>
+        <w:t>Har gjort en grundläggande felhantering</w:t>
+      </w:r>
+      <w:r>
+        <w:rPr>
+          <w:rFonts w:ascii="Times New Roman" w:hAnsi="Times New Roman" w:cs="Times New Roman"/>
+          <w:sz w:val="24"/>
+          <w:szCs w:val="24"/>
+        </w:rPr>
+        <w:t xml:space="preserve">, men måste utveckla detta mer så </w:t>
+      </w:r>
+      <w:r>
+        <w:rPr>
+          <w:rFonts w:ascii="Times New Roman" w:hAnsi="Times New Roman" w:cs="Times New Roman"/>
+          <w:sz w:val="24"/>
+          <w:szCs w:val="24"/>
+        </w:rPr>
+        <w:lastRenderedPageBreak/>
+        <w:t xml:space="preserve">att programmet förhindrar ett för stort eller för litet </w:t>
+      </w:r>
+      <w:proofErr w:type="gramStart"/>
+      <w:r>
+        <w:rPr>
+          <w:rFonts w:ascii="Times New Roman" w:hAnsi="Times New Roman" w:cs="Times New Roman"/>
+          <w:sz w:val="24"/>
+          <w:szCs w:val="24"/>
+        </w:rPr>
+        <w:t>tal(</w:t>
+      </w:r>
+      <w:proofErr w:type="gramEnd"/>
+      <w:r>
+        <w:rPr>
+          <w:rFonts w:ascii="Times New Roman" w:hAnsi="Times New Roman" w:cs="Times New Roman"/>
+          <w:sz w:val="24"/>
+          <w:szCs w:val="24"/>
+        </w:rPr>
+        <w:t xml:space="preserve">så att programmet kraschar) eller att det går att ta roten ur ett minustal. </w:t>
+      </w:r>
+    </w:p>
+    <w:p>
+      <w:pPr>
+        <w:spacing w:after="0" w:line="360" w:lineRule="auto"/>
+        <w:rPr>
+          <w:rFonts w:ascii="Times New Roman" w:hAnsi="Times New Roman" w:cs="Times New Roman"/>
+          <w:sz w:val="24"/>
+          <w:szCs w:val="24"/>
+        </w:rPr>
+      </w:pPr>
+    </w:p>
+    <w:p>
+      <w:pPr>
+        <w:spacing w:after="0" w:line="360" w:lineRule="auto"/>
+        <w:rPr>
+          <w:rFonts w:ascii="Times New Roman" w:hAnsi="Times New Roman" w:cs="Times New Roman"/>
+          <w:sz w:val="24"/>
+          <w:szCs w:val="24"/>
+        </w:rPr>
+      </w:pPr>
+    </w:p>
+    <w:p>
+      <w:pPr>
+        <w:spacing w:after="0" w:line="360" w:lineRule="auto"/>
+        <w:rPr>
+          <w:rFonts w:ascii="Times New Roman" w:hAnsi="Times New Roman" w:cs="Times New Roman"/>
+          <w:b/>
+          <w:bCs/>
+          <w:sz w:val="24"/>
+          <w:szCs w:val="24"/>
+        </w:rPr>
+      </w:pPr>
+      <w:r>
+        <w:rPr>
+          <w:rFonts w:ascii="Times New Roman" w:hAnsi="Times New Roman" w:cs="Times New Roman"/>
+          <w:b/>
+          <w:bCs/>
+          <w:sz w:val="24"/>
+          <w:szCs w:val="24"/>
+        </w:rPr>
+        <w:t>2023-01-</w:t>
+      </w:r>
+      <w:r>
+        <w:rPr>
+          <w:rFonts w:ascii="Times New Roman" w:hAnsi="Times New Roman" w:cs="Times New Roman"/>
+          <w:b/>
+          <w:bCs/>
+          <w:sz w:val="24"/>
+          <w:szCs w:val="24"/>
+        </w:rPr>
+        <w:t>1</w:t>
+      </w:r>
+      <w:r>
+        <w:rPr>
+          <w:rFonts w:ascii="Times New Roman" w:hAnsi="Times New Roman" w:cs="Times New Roman"/>
+          <w:b/>
+          <w:bCs/>
+          <w:sz w:val="24"/>
+          <w:szCs w:val="24"/>
+        </w:rPr>
+        <w:t>4</w:t>
+      </w:r>
+    </w:p>
+    <w:p>
+      <w:pPr>
+        <w:spacing w:after="0" w:line="360" w:lineRule="auto"/>
+        <w:rPr>
+          <w:rFonts w:ascii="Times New Roman" w:hAnsi="Times New Roman" w:cs="Times New Roman"/>
+          <w:sz w:val="24"/>
+          <w:szCs w:val="24"/>
+        </w:rPr>
+      </w:pPr>
+      <w:r>
+        <w:rPr>
+          <w:rFonts w:ascii="Times New Roman" w:hAnsi="Times New Roman" w:cs="Times New Roman"/>
+          <w:sz w:val="24"/>
+          <w:szCs w:val="24"/>
+        </w:rPr>
+        <w:t xml:space="preserve">Fortsatt jobbat med felhantering, samt implementerat </w:t>
+      </w:r>
+      <w:proofErr w:type="spellStart"/>
+      <w:r>
+        <w:rPr>
+          <w:rFonts w:ascii="Times New Roman" w:hAnsi="Times New Roman" w:cs="Times New Roman"/>
+          <w:sz w:val="24"/>
+          <w:szCs w:val="24"/>
+        </w:rPr>
+        <w:t>modulus</w:t>
+      </w:r>
+      <w:proofErr w:type="spellEnd"/>
+      <w:r>
+        <w:rPr>
+          <w:rFonts w:ascii="Times New Roman" w:hAnsi="Times New Roman" w:cs="Times New Roman"/>
+          <w:sz w:val="24"/>
+          <w:szCs w:val="24"/>
+        </w:rPr>
+        <w:t xml:space="preserve"> och roten ur. Första version av </w:t>
+      </w:r>
+      <w:proofErr w:type="spellStart"/>
+      <w:r>
+        <w:rPr>
+          <w:rFonts w:ascii="Times New Roman" w:hAnsi="Times New Roman" w:cs="Times New Roman"/>
+          <w:sz w:val="24"/>
+          <w:szCs w:val="24"/>
+        </w:rPr>
+        <w:t>CreateCalculationResult</w:t>
+      </w:r>
+      <w:proofErr w:type="spellEnd"/>
+      <w:r>
+        <w:rPr>
+          <w:rFonts w:ascii="Times New Roman" w:hAnsi="Times New Roman" w:cs="Times New Roman"/>
+          <w:sz w:val="24"/>
+          <w:szCs w:val="24"/>
+        </w:rPr>
+        <w:t xml:space="preserve"> klar och även </w:t>
+      </w:r>
+      <w:proofErr w:type="spellStart"/>
+      <w:r>
+        <w:rPr>
+          <w:rFonts w:ascii="Times New Roman" w:hAnsi="Times New Roman" w:cs="Times New Roman"/>
+          <w:sz w:val="24"/>
+          <w:szCs w:val="24"/>
+        </w:rPr>
+        <w:t>UpdateCalculationResult</w:t>
+      </w:r>
+      <w:proofErr w:type="spellEnd"/>
+      <w:r>
+        <w:rPr>
+          <w:rFonts w:ascii="Times New Roman" w:hAnsi="Times New Roman" w:cs="Times New Roman"/>
+          <w:sz w:val="24"/>
+          <w:szCs w:val="24"/>
+        </w:rPr>
+        <w:t xml:space="preserve"> </w:t>
+      </w:r>
+      <w:r>
+        <w:rPr>
+          <w:rFonts w:ascii="Times New Roman" w:hAnsi="Times New Roman" w:cs="Times New Roman"/>
+          <w:sz w:val="24"/>
+          <w:szCs w:val="24"/>
+        </w:rPr>
+        <w:t>samt</w:t>
+      </w:r>
+      <w:r>
+        <w:rPr>
+          <w:rFonts w:ascii="Times New Roman" w:hAnsi="Times New Roman" w:cs="Times New Roman"/>
+          <w:sz w:val="24"/>
+          <w:szCs w:val="24"/>
+        </w:rPr>
+        <w:t xml:space="preserve"> </w:t>
+      </w:r>
+      <w:proofErr w:type="spellStart"/>
+      <w:r>
+        <w:rPr>
+          <w:rFonts w:ascii="Times New Roman" w:hAnsi="Times New Roman" w:cs="Times New Roman"/>
+          <w:sz w:val="24"/>
+          <w:szCs w:val="24"/>
+        </w:rPr>
+        <w:t>Read</w:t>
+      </w:r>
+      <w:r>
+        <w:rPr>
+          <w:rFonts w:ascii="Times New Roman" w:hAnsi="Times New Roman" w:cs="Times New Roman"/>
+          <w:sz w:val="24"/>
+          <w:szCs w:val="24"/>
+        </w:rPr>
+        <w:t>CalculationResult</w:t>
+      </w:r>
+      <w:proofErr w:type="spellEnd"/>
+      <w:r>
+        <w:rPr>
+          <w:rFonts w:ascii="Times New Roman" w:hAnsi="Times New Roman" w:cs="Times New Roman"/>
+          <w:sz w:val="24"/>
+          <w:szCs w:val="24"/>
+        </w:rPr>
+        <w:t xml:space="preserve">. Flyttat min </w:t>
+      </w:r>
+      <w:proofErr w:type="spellStart"/>
+      <w:r>
+        <w:rPr>
+          <w:rFonts w:ascii="Times New Roman" w:hAnsi="Times New Roman" w:cs="Times New Roman"/>
+          <w:sz w:val="24"/>
+          <w:szCs w:val="24"/>
+        </w:rPr>
+        <w:t>strategypattern</w:t>
+      </w:r>
+      <w:proofErr w:type="spellEnd"/>
+      <w:r>
+        <w:rPr>
+          <w:rFonts w:ascii="Times New Roman" w:hAnsi="Times New Roman" w:cs="Times New Roman"/>
+          <w:sz w:val="24"/>
+          <w:szCs w:val="24"/>
+        </w:rPr>
+        <w:t xml:space="preserve"> till </w:t>
+      </w:r>
+      <w:proofErr w:type="spellStart"/>
+      <w:r>
+        <w:rPr>
+          <w:rFonts w:ascii="Times New Roman" w:hAnsi="Times New Roman" w:cs="Times New Roman"/>
+          <w:sz w:val="24"/>
+          <w:szCs w:val="24"/>
+        </w:rPr>
+        <w:t>CalculationController</w:t>
+      </w:r>
+      <w:proofErr w:type="spellEnd"/>
+      <w:r>
+        <w:rPr>
+          <w:rFonts w:ascii="Times New Roman" w:hAnsi="Times New Roman" w:cs="Times New Roman"/>
+          <w:sz w:val="24"/>
+          <w:szCs w:val="24"/>
+        </w:rPr>
+        <w:t xml:space="preserve"> så att jag kan använda denna både i </w:t>
+      </w:r>
+      <w:proofErr w:type="spellStart"/>
+      <w:r>
+        <w:rPr>
+          <w:rFonts w:ascii="Times New Roman" w:hAnsi="Times New Roman" w:cs="Times New Roman"/>
+          <w:sz w:val="24"/>
+          <w:szCs w:val="24"/>
+        </w:rPr>
+        <w:t>Create</w:t>
+      </w:r>
+      <w:proofErr w:type="spellEnd"/>
+      <w:r>
+        <w:rPr>
+          <w:rFonts w:ascii="Times New Roman" w:hAnsi="Times New Roman" w:cs="Times New Roman"/>
+          <w:sz w:val="24"/>
+          <w:szCs w:val="24"/>
+        </w:rPr>
+        <w:t xml:space="preserve"> och </w:t>
+      </w:r>
+      <w:proofErr w:type="spellStart"/>
+      <w:r>
+        <w:rPr>
+          <w:rFonts w:ascii="Times New Roman" w:hAnsi="Times New Roman" w:cs="Times New Roman"/>
+          <w:sz w:val="24"/>
+          <w:szCs w:val="24"/>
+        </w:rPr>
+        <w:t>Update</w:t>
+      </w:r>
+      <w:proofErr w:type="spellEnd"/>
+      <w:r>
+        <w:rPr>
+          <w:rFonts w:ascii="Times New Roman" w:hAnsi="Times New Roman" w:cs="Times New Roman"/>
+          <w:sz w:val="24"/>
+          <w:szCs w:val="24"/>
+        </w:rPr>
+        <w:t xml:space="preserve"> utan att behöva upprepa samma kod 2 gånger.</w:t>
+      </w:r>
+    </w:p>
+    <w:p>
+      <w:pPr>
+        <w:spacing w:after="0" w:line="360" w:lineRule="auto"/>
+        <w:rPr>
+          <w:rFonts w:ascii="Times New Roman" w:hAnsi="Times New Roman" w:cs="Times New Roman"/>
+          <w:sz w:val="24"/>
+          <w:szCs w:val="24"/>
+        </w:rPr>
+      </w:pPr>
+    </w:p>
+    <w:p>
+      <w:pPr>
+        <w:spacing w:after="0" w:line="360" w:lineRule="auto"/>
+        <w:rPr>
+          <w:rFonts w:ascii="Times New Roman" w:hAnsi="Times New Roman" w:cs="Times New Roman"/>
+          <w:sz w:val="24"/>
+          <w:szCs w:val="24"/>
+          <w:u w:val="single"/>
+        </w:rPr>
+      </w:pPr>
+      <w:r>
+        <w:rPr>
+          <w:rFonts w:ascii="Times New Roman" w:hAnsi="Times New Roman" w:cs="Times New Roman"/>
+          <w:sz w:val="24"/>
+          <w:szCs w:val="24"/>
+          <w:u w:val="single"/>
+        </w:rPr>
+        <w:t>Reflektion:</w:t>
+      </w:r>
+    </w:p>
+    <w:p>
+      <w:pPr>
+        <w:spacing w:after="0" w:line="360" w:lineRule="auto"/>
+        <w:rPr>
+          <w:rFonts w:ascii="Times New Roman" w:hAnsi="Times New Roman" w:cs="Times New Roman"/>
+          <w:sz w:val="24"/>
+          <w:szCs w:val="24"/>
+        </w:rPr>
+      </w:pPr>
+      <w:proofErr w:type="spellStart"/>
+      <w:r>
+        <w:rPr>
+          <w:rFonts w:ascii="Times New Roman" w:hAnsi="Times New Roman" w:cs="Times New Roman"/>
+          <w:sz w:val="24"/>
+          <w:szCs w:val="24"/>
+        </w:rPr>
+        <w:t>Strategy</w:t>
+      </w:r>
+      <w:proofErr w:type="spellEnd"/>
+      <w:r>
+        <w:rPr>
+          <w:rFonts w:ascii="Times New Roman" w:hAnsi="Times New Roman" w:cs="Times New Roman"/>
+          <w:sz w:val="24"/>
+          <w:szCs w:val="24"/>
+        </w:rPr>
+        <w:t xml:space="preserve"> </w:t>
+      </w:r>
+      <w:proofErr w:type="spellStart"/>
+      <w:r>
+        <w:rPr>
+          <w:rFonts w:ascii="Times New Roman" w:hAnsi="Times New Roman" w:cs="Times New Roman"/>
+          <w:sz w:val="24"/>
+          <w:szCs w:val="24"/>
+        </w:rPr>
+        <w:t>pattern</w:t>
+      </w:r>
+      <w:proofErr w:type="spellEnd"/>
+      <w:r>
+        <w:rPr>
+          <w:rFonts w:ascii="Times New Roman" w:hAnsi="Times New Roman" w:cs="Times New Roman"/>
+          <w:sz w:val="24"/>
+          <w:szCs w:val="24"/>
+        </w:rPr>
+        <w:t xml:space="preserve"> fungerar som det ska </w:t>
+      </w:r>
+      <w:r>
+        <w:rPr>
+          <w:rFonts w:ascii="Times New Roman" w:hAnsi="Times New Roman" w:cs="Times New Roman"/>
+          <w:sz w:val="24"/>
+          <w:szCs w:val="24"/>
+        </w:rPr>
+        <w:t xml:space="preserve">i </w:t>
+      </w:r>
+      <w:proofErr w:type="spellStart"/>
+      <w:r>
+        <w:rPr>
+          <w:rFonts w:ascii="Times New Roman" w:hAnsi="Times New Roman" w:cs="Times New Roman"/>
+          <w:sz w:val="24"/>
+          <w:szCs w:val="24"/>
+        </w:rPr>
+        <w:t>Calculator</w:t>
+      </w:r>
+      <w:proofErr w:type="spellEnd"/>
+      <w:r>
+        <w:rPr>
+          <w:rFonts w:ascii="Times New Roman" w:hAnsi="Times New Roman" w:cs="Times New Roman"/>
+          <w:sz w:val="24"/>
+          <w:szCs w:val="24"/>
+        </w:rPr>
+        <w:t xml:space="preserve">. Ska titta på hur jag kan implementera liknande mönster i </w:t>
+      </w:r>
+      <w:proofErr w:type="spellStart"/>
+      <w:r>
+        <w:rPr>
+          <w:rFonts w:ascii="Times New Roman" w:hAnsi="Times New Roman" w:cs="Times New Roman"/>
+          <w:sz w:val="24"/>
+          <w:szCs w:val="24"/>
+        </w:rPr>
+        <w:t>Create</w:t>
+      </w:r>
+      <w:proofErr w:type="spellEnd"/>
+      <w:r>
+        <w:rPr>
+          <w:rFonts w:ascii="Times New Roman" w:hAnsi="Times New Roman" w:cs="Times New Roman"/>
+          <w:sz w:val="24"/>
+          <w:szCs w:val="24"/>
+        </w:rPr>
+        <w:t xml:space="preserve"> </w:t>
+      </w:r>
+      <w:proofErr w:type="spellStart"/>
+      <w:r>
+        <w:rPr>
+          <w:rFonts w:ascii="Times New Roman" w:hAnsi="Times New Roman" w:cs="Times New Roman"/>
+          <w:sz w:val="24"/>
+          <w:szCs w:val="24"/>
+        </w:rPr>
+        <w:t>Geometry</w:t>
+      </w:r>
+      <w:proofErr w:type="spellEnd"/>
+      <w:r>
+        <w:rPr>
+          <w:rFonts w:ascii="Times New Roman" w:hAnsi="Times New Roman" w:cs="Times New Roman"/>
+          <w:sz w:val="24"/>
+          <w:szCs w:val="24"/>
+        </w:rPr>
+        <w:t xml:space="preserve">. I övrigt är </w:t>
+      </w:r>
+      <w:proofErr w:type="spellStart"/>
+      <w:r>
+        <w:rPr>
+          <w:rFonts w:ascii="Times New Roman" w:hAnsi="Times New Roman" w:cs="Times New Roman"/>
+          <w:sz w:val="24"/>
+          <w:szCs w:val="24"/>
+        </w:rPr>
+        <w:t>Calculator</w:t>
+      </w:r>
+      <w:proofErr w:type="spellEnd"/>
+      <w:r>
+        <w:rPr>
+          <w:rFonts w:ascii="Times New Roman" w:hAnsi="Times New Roman" w:cs="Times New Roman"/>
+          <w:sz w:val="24"/>
+          <w:szCs w:val="24"/>
+        </w:rPr>
+        <w:t xml:space="preserve"> nu nästan klar, </w:t>
+      </w:r>
+      <w:r>
+        <w:rPr>
+          <w:rFonts w:ascii="Times New Roman" w:hAnsi="Times New Roman" w:cs="Times New Roman"/>
+          <w:sz w:val="24"/>
+          <w:szCs w:val="24"/>
+        </w:rPr>
+        <w:t>bara små detaljer och finjusteringar.</w:t>
+      </w:r>
+    </w:p>
+    <w:p>
+      <w:pPr>
+        <w:spacing w:after="0" w:line="360" w:lineRule="auto"/>
+        <w:rPr>
+          <w:rFonts w:ascii="Times New Roman" w:hAnsi="Times New Roman" w:cs="Times New Roman"/>
+          <w:sz w:val="24"/>
+          <w:szCs w:val="24"/>
+        </w:rPr>
+      </w:pPr>
+    </w:p>
+    <w:p>
+      <w:pPr>
+        <w:spacing w:after="0" w:line="360" w:lineRule="auto"/>
+        <w:rPr>
+          <w:rFonts w:ascii="Times New Roman" w:hAnsi="Times New Roman" w:cs="Times New Roman"/>
+          <w:b/>
+          <w:bCs/>
+          <w:sz w:val="24"/>
+          <w:szCs w:val="24"/>
+        </w:rPr>
+      </w:pPr>
+      <w:r>
+        <w:rPr>
+          <w:rFonts w:ascii="Times New Roman" w:hAnsi="Times New Roman" w:cs="Times New Roman"/>
+          <w:b/>
+          <w:bCs/>
+          <w:sz w:val="24"/>
+          <w:szCs w:val="24"/>
+        </w:rPr>
+        <w:t>2023-01-</w:t>
+      </w:r>
+      <w:r>
+        <w:rPr>
+          <w:rFonts w:ascii="Times New Roman" w:hAnsi="Times New Roman" w:cs="Times New Roman"/>
+          <w:b/>
+          <w:bCs/>
+          <w:sz w:val="24"/>
+          <w:szCs w:val="24"/>
+        </w:rPr>
+        <w:t>1</w:t>
+      </w:r>
+      <w:r>
+        <w:rPr>
+          <w:rFonts w:ascii="Times New Roman" w:hAnsi="Times New Roman" w:cs="Times New Roman"/>
+          <w:b/>
+          <w:bCs/>
+          <w:sz w:val="24"/>
+          <w:szCs w:val="24"/>
+        </w:rPr>
+        <w:t>5</w:t>
+      </w:r>
+    </w:p>
+    <w:p>
+      <w:pPr>
+        <w:spacing w:after="0" w:line="360" w:lineRule="auto"/>
+        <w:rPr>
+          <w:rFonts w:ascii="Times New Roman" w:hAnsi="Times New Roman" w:cs="Times New Roman"/>
+          <w:sz w:val="24"/>
+          <w:szCs w:val="24"/>
+        </w:rPr>
+      </w:pPr>
+      <w:r>
+        <w:rPr>
+          <w:rFonts w:ascii="Times New Roman" w:hAnsi="Times New Roman" w:cs="Times New Roman"/>
+          <w:sz w:val="24"/>
+          <w:szCs w:val="24"/>
+        </w:rPr>
+        <w:t xml:space="preserve">Gjort klart </w:t>
+      </w:r>
+      <w:proofErr w:type="spellStart"/>
+      <w:r>
+        <w:rPr>
+          <w:rFonts w:ascii="Times New Roman" w:hAnsi="Times New Roman" w:cs="Times New Roman"/>
+          <w:sz w:val="24"/>
+          <w:szCs w:val="24"/>
+        </w:rPr>
+        <w:t>DeleteCalculationResult</w:t>
+      </w:r>
+      <w:proofErr w:type="spellEnd"/>
+      <w:r>
+        <w:rPr>
+          <w:rFonts w:ascii="Times New Roman" w:hAnsi="Times New Roman" w:cs="Times New Roman"/>
+          <w:sz w:val="24"/>
+          <w:szCs w:val="24"/>
+        </w:rPr>
+        <w:t xml:space="preserve"> och förbättrat felhantering vid </w:t>
+      </w:r>
+      <w:proofErr w:type="spellStart"/>
+      <w:r>
+        <w:rPr>
+          <w:rFonts w:ascii="Times New Roman" w:hAnsi="Times New Roman" w:cs="Times New Roman"/>
+          <w:sz w:val="24"/>
+          <w:szCs w:val="24"/>
+        </w:rPr>
+        <w:t>UpdateCalc</w:t>
+      </w:r>
+      <w:proofErr w:type="spellEnd"/>
+      <w:r>
+        <w:rPr>
+          <w:rFonts w:ascii="Times New Roman" w:hAnsi="Times New Roman" w:cs="Times New Roman"/>
+          <w:sz w:val="24"/>
+          <w:szCs w:val="24"/>
+        </w:rPr>
+        <w:t xml:space="preserve">. </w:t>
+      </w:r>
+      <w:r>
+        <w:rPr>
+          <w:rFonts w:ascii="Times New Roman" w:hAnsi="Times New Roman" w:cs="Times New Roman"/>
+          <w:sz w:val="24"/>
+          <w:szCs w:val="24"/>
+        </w:rPr>
+        <w:t xml:space="preserve">Lagt </w:t>
+      </w:r>
+      <w:r>
+        <w:rPr>
+          <w:rFonts w:ascii="Times New Roman" w:hAnsi="Times New Roman" w:cs="Times New Roman"/>
+          <w:sz w:val="24"/>
+          <w:szCs w:val="24"/>
+        </w:rPr>
+        <w:t xml:space="preserve">in </w:t>
+      </w:r>
+      <w:proofErr w:type="spellStart"/>
+      <w:r>
+        <w:rPr>
+          <w:rFonts w:ascii="Times New Roman" w:hAnsi="Times New Roman" w:cs="Times New Roman"/>
+          <w:sz w:val="24"/>
+          <w:szCs w:val="24"/>
+        </w:rPr>
+        <w:t>strategy</w:t>
+      </w:r>
+      <w:proofErr w:type="spellEnd"/>
+      <w:r>
+        <w:rPr>
+          <w:rFonts w:ascii="Times New Roman" w:hAnsi="Times New Roman" w:cs="Times New Roman"/>
+          <w:sz w:val="24"/>
+          <w:szCs w:val="24"/>
+        </w:rPr>
+        <w:t xml:space="preserve"> </w:t>
+      </w:r>
+      <w:proofErr w:type="spellStart"/>
+      <w:r>
+        <w:rPr>
+          <w:rFonts w:ascii="Times New Roman" w:hAnsi="Times New Roman" w:cs="Times New Roman"/>
+          <w:sz w:val="24"/>
+          <w:szCs w:val="24"/>
+        </w:rPr>
+        <w:t>classes</w:t>
+      </w:r>
+      <w:proofErr w:type="spellEnd"/>
+      <w:r>
+        <w:rPr>
+          <w:rFonts w:ascii="Times New Roman" w:hAnsi="Times New Roman" w:cs="Times New Roman"/>
+          <w:sz w:val="24"/>
+          <w:szCs w:val="24"/>
+        </w:rPr>
+        <w:t xml:space="preserve"> för </w:t>
+      </w:r>
+      <w:proofErr w:type="spellStart"/>
+      <w:r>
+        <w:rPr>
+          <w:rFonts w:ascii="Times New Roman" w:hAnsi="Times New Roman" w:cs="Times New Roman"/>
+          <w:sz w:val="24"/>
+          <w:szCs w:val="24"/>
+        </w:rPr>
+        <w:t>GeometryResult</w:t>
+      </w:r>
+      <w:proofErr w:type="spellEnd"/>
+      <w:r>
+        <w:rPr>
+          <w:rFonts w:ascii="Times New Roman" w:hAnsi="Times New Roman" w:cs="Times New Roman"/>
+          <w:sz w:val="24"/>
+          <w:szCs w:val="24"/>
+        </w:rPr>
+        <w:t xml:space="preserve">. </w:t>
+      </w:r>
+      <w:r>
+        <w:rPr>
+          <w:rFonts w:ascii="Times New Roman" w:hAnsi="Times New Roman" w:cs="Times New Roman"/>
+          <w:sz w:val="24"/>
+          <w:szCs w:val="24"/>
+        </w:rPr>
+        <w:t xml:space="preserve">Skapade en </w:t>
+      </w:r>
+      <w:proofErr w:type="spellStart"/>
+      <w:r>
+        <w:rPr>
+          <w:rFonts w:ascii="Times New Roman" w:hAnsi="Times New Roman" w:cs="Times New Roman"/>
+          <w:sz w:val="24"/>
+          <w:szCs w:val="24"/>
+        </w:rPr>
+        <w:t>DefineGeometryResult</w:t>
+      </w:r>
+      <w:proofErr w:type="spellEnd"/>
+      <w:r>
+        <w:rPr>
+          <w:rFonts w:ascii="Times New Roman" w:hAnsi="Times New Roman" w:cs="Times New Roman"/>
+          <w:sz w:val="24"/>
+          <w:szCs w:val="24"/>
+        </w:rPr>
+        <w:t xml:space="preserve"> metod i min Controller.</w:t>
+      </w:r>
+      <w:r>
+        <w:rPr>
+          <w:rFonts w:ascii="Times New Roman" w:hAnsi="Times New Roman" w:cs="Times New Roman"/>
+          <w:sz w:val="24"/>
+          <w:szCs w:val="24"/>
+        </w:rPr>
+        <w:t xml:space="preserve"> </w:t>
+      </w:r>
+      <w:r>
+        <w:rPr>
+          <w:rFonts w:ascii="Times New Roman" w:hAnsi="Times New Roman" w:cs="Times New Roman"/>
+          <w:sz w:val="24"/>
+          <w:szCs w:val="24"/>
+        </w:rPr>
+        <w:t>Flyttat runt Class folders till sitt relevanta projekt.</w:t>
+      </w:r>
+    </w:p>
+    <w:p>
+      <w:pPr>
+        <w:spacing w:after="0" w:line="360" w:lineRule="auto"/>
+        <w:rPr>
+          <w:rFonts w:ascii="Times New Roman" w:hAnsi="Times New Roman" w:cs="Times New Roman"/>
+          <w:sz w:val="24"/>
+          <w:szCs w:val="24"/>
+        </w:rPr>
+      </w:pPr>
+    </w:p>
+    <w:p>
+      <w:pPr>
+        <w:spacing w:after="0" w:line="360" w:lineRule="auto"/>
+        <w:rPr>
+          <w:rFonts w:ascii="Times New Roman" w:hAnsi="Times New Roman" w:cs="Times New Roman"/>
+          <w:sz w:val="24"/>
+          <w:szCs w:val="24"/>
+          <w:u w:val="single"/>
+        </w:rPr>
+      </w:pPr>
+      <w:r>
+        <w:rPr>
+          <w:rFonts w:ascii="Times New Roman" w:hAnsi="Times New Roman" w:cs="Times New Roman"/>
+          <w:sz w:val="24"/>
+          <w:szCs w:val="24"/>
+          <w:u w:val="single"/>
+        </w:rPr>
+        <w:t>Reflektion:</w:t>
+      </w:r>
+    </w:p>
+    <w:p>
+      <w:pPr>
+        <w:spacing w:after="0" w:line="360" w:lineRule="auto"/>
+        <w:rPr>
+          <w:rFonts w:ascii="Times New Roman" w:hAnsi="Times New Roman" w:cs="Times New Roman"/>
+          <w:sz w:val="24"/>
+          <w:szCs w:val="24"/>
+        </w:rPr>
+      </w:pPr>
+      <w:r>
+        <w:rPr>
+          <w:rFonts w:ascii="Times New Roman" w:hAnsi="Times New Roman" w:cs="Times New Roman"/>
+          <w:sz w:val="24"/>
+          <w:szCs w:val="24"/>
+        </w:rPr>
+        <w:t xml:space="preserve">Arbetet flyter på bra, känner att jag har god förståelse för hur jag ska få ihop resten av koden. Funderar bara på mina sista </w:t>
+      </w:r>
+      <w:proofErr w:type="spellStart"/>
+      <w:r>
+        <w:rPr>
+          <w:rFonts w:ascii="Times New Roman" w:hAnsi="Times New Roman" w:cs="Times New Roman"/>
+          <w:sz w:val="24"/>
+          <w:szCs w:val="24"/>
+        </w:rPr>
+        <w:t>concretions</w:t>
+      </w:r>
+      <w:proofErr w:type="spellEnd"/>
+      <w:r>
+        <w:rPr>
+          <w:rFonts w:ascii="Times New Roman" w:hAnsi="Times New Roman" w:cs="Times New Roman"/>
+          <w:sz w:val="24"/>
+          <w:szCs w:val="24"/>
+        </w:rPr>
+        <w:t xml:space="preserve">; behöver nu skapa ett nytt objekt i </w:t>
+      </w:r>
+      <w:proofErr w:type="spellStart"/>
+      <w:r>
+        <w:rPr>
+          <w:rFonts w:ascii="Times New Roman" w:hAnsi="Times New Roman" w:cs="Times New Roman"/>
+          <w:sz w:val="24"/>
+          <w:szCs w:val="24"/>
+        </w:rPr>
+        <w:t>Create</w:t>
+      </w:r>
+      <w:proofErr w:type="spellEnd"/>
+      <w:r>
+        <w:rPr>
+          <w:rFonts w:ascii="Times New Roman" w:hAnsi="Times New Roman" w:cs="Times New Roman"/>
+          <w:sz w:val="24"/>
+          <w:szCs w:val="24"/>
+        </w:rPr>
+        <w:t xml:space="preserve"> </w:t>
+      </w:r>
+      <w:r>
+        <w:rPr>
+          <w:rFonts w:ascii="Times New Roman" w:hAnsi="Times New Roman" w:cs="Times New Roman"/>
+          <w:sz w:val="24"/>
+          <w:szCs w:val="24"/>
+        </w:rPr>
+        <w:t xml:space="preserve">i alla </w:t>
+      </w:r>
+      <w:r>
+        <w:rPr>
+          <w:rFonts w:ascii="Times New Roman" w:hAnsi="Times New Roman" w:cs="Times New Roman"/>
+          <w:sz w:val="24"/>
+          <w:szCs w:val="24"/>
+        </w:rPr>
+        <w:t>projekt som ja</w:t>
+      </w:r>
+      <w:r>
+        <w:rPr>
+          <w:rFonts w:ascii="Times New Roman" w:hAnsi="Times New Roman" w:cs="Times New Roman"/>
+          <w:sz w:val="24"/>
+          <w:szCs w:val="24"/>
+        </w:rPr>
+        <w:t>g måste ha för att spara i min</w:t>
+      </w:r>
+      <w:r>
+        <w:rPr>
+          <w:rFonts w:ascii="Times New Roman" w:hAnsi="Times New Roman" w:cs="Times New Roman"/>
+          <w:sz w:val="24"/>
+          <w:szCs w:val="24"/>
+        </w:rPr>
+        <w:t xml:space="preserve"> </w:t>
+      </w:r>
+      <w:proofErr w:type="spellStart"/>
+      <w:r>
+        <w:rPr>
+          <w:rFonts w:ascii="Times New Roman" w:hAnsi="Times New Roman" w:cs="Times New Roman"/>
+          <w:sz w:val="24"/>
+          <w:szCs w:val="24"/>
+        </w:rPr>
+        <w:t>dbset</w:t>
+      </w:r>
+      <w:proofErr w:type="spellEnd"/>
+      <w:r>
+        <w:rPr>
+          <w:rFonts w:ascii="Times New Roman" w:hAnsi="Times New Roman" w:cs="Times New Roman"/>
+          <w:sz w:val="24"/>
+          <w:szCs w:val="24"/>
+        </w:rPr>
+        <w:t xml:space="preserve">, ex. behöver jag göra en new </w:t>
+      </w:r>
+      <w:proofErr w:type="spellStart"/>
+      <w:r>
+        <w:rPr>
+          <w:rFonts w:ascii="Times New Roman" w:hAnsi="Times New Roman" w:cs="Times New Roman"/>
+          <w:sz w:val="24"/>
+          <w:szCs w:val="24"/>
+        </w:rPr>
+        <w:t>GeometryResult</w:t>
+      </w:r>
+      <w:proofErr w:type="spellEnd"/>
+      <w:r>
+        <w:rPr>
+          <w:rFonts w:ascii="Times New Roman" w:hAnsi="Times New Roman" w:cs="Times New Roman"/>
+          <w:sz w:val="24"/>
+          <w:szCs w:val="24"/>
+        </w:rPr>
+        <w:t xml:space="preserve"> varje gång </w:t>
+      </w:r>
+      <w:proofErr w:type="gramStart"/>
+      <w:r>
+        <w:rPr>
+          <w:rFonts w:ascii="Times New Roman" w:hAnsi="Times New Roman" w:cs="Times New Roman"/>
+          <w:sz w:val="24"/>
+          <w:szCs w:val="24"/>
+        </w:rPr>
+        <w:t>nån</w:t>
+      </w:r>
+      <w:proofErr w:type="gramEnd"/>
+      <w:r>
+        <w:rPr>
+          <w:rFonts w:ascii="Times New Roman" w:hAnsi="Times New Roman" w:cs="Times New Roman"/>
+          <w:sz w:val="24"/>
+          <w:szCs w:val="24"/>
+        </w:rPr>
+        <w:t xml:space="preserve"> trycker på </w:t>
+      </w:r>
+      <w:proofErr w:type="spellStart"/>
+      <w:r>
+        <w:rPr>
+          <w:rFonts w:ascii="Times New Roman" w:hAnsi="Times New Roman" w:cs="Times New Roman"/>
+          <w:sz w:val="24"/>
+          <w:szCs w:val="24"/>
+        </w:rPr>
+        <w:t>CreateGeometry</w:t>
+      </w:r>
+      <w:proofErr w:type="spellEnd"/>
+      <w:r>
+        <w:rPr>
+          <w:rFonts w:ascii="Times New Roman" w:hAnsi="Times New Roman" w:cs="Times New Roman"/>
+          <w:sz w:val="24"/>
+          <w:szCs w:val="24"/>
+        </w:rPr>
+        <w:t xml:space="preserve">. Där fungerar inte </w:t>
+      </w:r>
+      <w:proofErr w:type="spellStart"/>
+      <w:r>
+        <w:rPr>
+          <w:rFonts w:ascii="Times New Roman" w:hAnsi="Times New Roman" w:cs="Times New Roman"/>
+          <w:sz w:val="24"/>
+          <w:szCs w:val="24"/>
+        </w:rPr>
+        <w:t>dependency</w:t>
+      </w:r>
+      <w:proofErr w:type="spellEnd"/>
+      <w:r>
+        <w:rPr>
+          <w:rFonts w:ascii="Times New Roman" w:hAnsi="Times New Roman" w:cs="Times New Roman"/>
+          <w:sz w:val="24"/>
+          <w:szCs w:val="24"/>
+        </w:rPr>
+        <w:t xml:space="preserve"> </w:t>
+      </w:r>
+      <w:proofErr w:type="spellStart"/>
+      <w:r>
+        <w:rPr>
+          <w:rFonts w:ascii="Times New Roman" w:hAnsi="Times New Roman" w:cs="Times New Roman"/>
+          <w:sz w:val="24"/>
+          <w:szCs w:val="24"/>
+        </w:rPr>
+        <w:t>injection</w:t>
+      </w:r>
+      <w:proofErr w:type="spellEnd"/>
+      <w:r>
+        <w:rPr>
+          <w:rFonts w:ascii="Times New Roman" w:hAnsi="Times New Roman" w:cs="Times New Roman"/>
+          <w:sz w:val="24"/>
+          <w:szCs w:val="24"/>
+        </w:rPr>
+        <w:t xml:space="preserve"> då den bara skapar ett objekt en gång vid initialiseringen av </w:t>
+      </w:r>
+      <w:proofErr w:type="spellStart"/>
+      <w:r>
+        <w:rPr>
+          <w:rFonts w:ascii="Times New Roman" w:hAnsi="Times New Roman" w:cs="Times New Roman"/>
+          <w:sz w:val="24"/>
+          <w:szCs w:val="24"/>
+        </w:rPr>
+        <w:t>main</w:t>
+      </w:r>
+      <w:proofErr w:type="spellEnd"/>
+      <w:r>
+        <w:rPr>
+          <w:rFonts w:ascii="Times New Roman" w:hAnsi="Times New Roman" w:cs="Times New Roman"/>
+          <w:sz w:val="24"/>
+          <w:szCs w:val="24"/>
+        </w:rPr>
+        <w:t xml:space="preserve"> </w:t>
+      </w:r>
+      <w:proofErr w:type="spellStart"/>
+      <w:r>
+        <w:rPr>
+          <w:rFonts w:ascii="Times New Roman" w:hAnsi="Times New Roman" w:cs="Times New Roman"/>
+          <w:sz w:val="24"/>
+          <w:szCs w:val="24"/>
+        </w:rPr>
+        <w:t>menu</w:t>
+      </w:r>
+      <w:proofErr w:type="spellEnd"/>
+      <w:r>
+        <w:rPr>
+          <w:rFonts w:ascii="Times New Roman" w:hAnsi="Times New Roman" w:cs="Times New Roman"/>
+          <w:sz w:val="24"/>
+          <w:szCs w:val="24"/>
+        </w:rPr>
+        <w:t xml:space="preserve">. Hur ska jag göra för att undvika detta? Kanske en klass som returnerar den klass jag behöver </w:t>
+      </w:r>
+      <w:proofErr w:type="spellStart"/>
+      <w:r>
+        <w:rPr>
+          <w:rFonts w:ascii="Times New Roman" w:hAnsi="Times New Roman" w:cs="Times New Roman"/>
+          <w:sz w:val="24"/>
+          <w:szCs w:val="24"/>
+        </w:rPr>
+        <w:t>iställer</w:t>
+      </w:r>
+      <w:proofErr w:type="spellEnd"/>
+      <w:r>
+        <w:rPr>
+          <w:rFonts w:ascii="Times New Roman" w:hAnsi="Times New Roman" w:cs="Times New Roman"/>
+          <w:sz w:val="24"/>
+          <w:szCs w:val="24"/>
+        </w:rPr>
+        <w:t xml:space="preserve"> för att använda mig av new? </w:t>
+      </w:r>
+      <w:proofErr w:type="spellStart"/>
+      <w:r>
+        <w:rPr>
+          <w:rFonts w:ascii="Times New Roman" w:hAnsi="Times New Roman" w:cs="Times New Roman"/>
+          <w:sz w:val="24"/>
+          <w:szCs w:val="24"/>
+        </w:rPr>
+        <w:t>Factory</w:t>
+      </w:r>
+      <w:proofErr w:type="spellEnd"/>
+      <w:r>
+        <w:rPr>
+          <w:rFonts w:ascii="Times New Roman" w:hAnsi="Times New Roman" w:cs="Times New Roman"/>
+          <w:sz w:val="24"/>
+          <w:szCs w:val="24"/>
+        </w:rPr>
+        <w:t xml:space="preserve"> </w:t>
+      </w:r>
+      <w:proofErr w:type="spellStart"/>
+      <w:r>
+        <w:rPr>
+          <w:rFonts w:ascii="Times New Roman" w:hAnsi="Times New Roman" w:cs="Times New Roman"/>
+          <w:sz w:val="24"/>
+          <w:szCs w:val="24"/>
+        </w:rPr>
+        <w:t>pattern</w:t>
+      </w:r>
+      <w:proofErr w:type="spellEnd"/>
+      <w:r>
+        <w:rPr>
+          <w:rFonts w:ascii="Times New Roman" w:hAnsi="Times New Roman" w:cs="Times New Roman"/>
+          <w:sz w:val="24"/>
+          <w:szCs w:val="24"/>
+        </w:rPr>
+        <w:t>?</w:t>
+      </w:r>
+    </w:p>
+    <w:p>
+      <w:pPr>
+        <w:spacing w:after="0" w:line="360" w:lineRule="auto"/>
+        <w:rPr>
+          <w:rFonts w:ascii="Times New Roman" w:hAnsi="Times New Roman" w:cs="Times New Roman"/>
+          <w:sz w:val="24"/>
+          <w:szCs w:val="24"/>
+        </w:rPr>
+      </w:pPr>
+    </w:p>
+    <w:p>
+      <w:pPr>
+        <w:spacing w:after="0" w:line="360" w:lineRule="auto"/>
+        <w:rPr>
+          <w:rFonts w:ascii="Times New Roman" w:hAnsi="Times New Roman" w:cs="Times New Roman"/>
+          <w:b/>
+          <w:bCs/>
+          <w:sz w:val="24"/>
+          <w:szCs w:val="24"/>
+        </w:rPr>
+      </w:pPr>
+      <w:r>
+        <w:rPr>
+          <w:rFonts w:ascii="Times New Roman" w:hAnsi="Times New Roman" w:cs="Times New Roman"/>
+          <w:b/>
+          <w:bCs/>
+          <w:sz w:val="24"/>
+          <w:szCs w:val="24"/>
+        </w:rPr>
+        <w:t>2023-01-</w:t>
+      </w:r>
+      <w:r>
+        <w:rPr>
+          <w:rFonts w:ascii="Times New Roman" w:hAnsi="Times New Roman" w:cs="Times New Roman"/>
+          <w:b/>
+          <w:bCs/>
+          <w:sz w:val="24"/>
+          <w:szCs w:val="24"/>
+        </w:rPr>
+        <w:t>1</w:t>
+      </w:r>
+      <w:r>
+        <w:rPr>
+          <w:rFonts w:ascii="Times New Roman" w:hAnsi="Times New Roman" w:cs="Times New Roman"/>
+          <w:b/>
+          <w:bCs/>
+          <w:sz w:val="24"/>
+          <w:szCs w:val="24"/>
+        </w:rPr>
+        <w:t>6</w:t>
+      </w:r>
+    </w:p>
+    <w:p>
+      <w:pPr>
+        <w:spacing w:after="0" w:line="360" w:lineRule="auto"/>
+        <w:rPr>
+          <w:rFonts w:ascii="Times New Roman" w:hAnsi="Times New Roman" w:cs="Times New Roman"/>
+          <w:sz w:val="24"/>
+          <w:szCs w:val="24"/>
+        </w:rPr>
+      </w:pPr>
+      <w:r>
+        <w:rPr>
+          <w:rFonts w:ascii="Times New Roman" w:hAnsi="Times New Roman" w:cs="Times New Roman"/>
+          <w:sz w:val="24"/>
+          <w:szCs w:val="24"/>
+        </w:rPr>
+        <w:t xml:space="preserve">Gjort klart min </w:t>
+      </w:r>
+      <w:proofErr w:type="spellStart"/>
+      <w:r>
+        <w:rPr>
+          <w:rFonts w:ascii="Times New Roman" w:hAnsi="Times New Roman" w:cs="Times New Roman"/>
+          <w:sz w:val="24"/>
+          <w:szCs w:val="24"/>
+        </w:rPr>
+        <w:t>CreateGeometry</w:t>
+      </w:r>
+      <w:proofErr w:type="spellEnd"/>
+      <w:r>
+        <w:rPr>
+          <w:rFonts w:ascii="Times New Roman" w:hAnsi="Times New Roman" w:cs="Times New Roman"/>
+          <w:sz w:val="24"/>
+          <w:szCs w:val="24"/>
+        </w:rPr>
+        <w:t xml:space="preserve"> med </w:t>
+      </w:r>
+      <w:proofErr w:type="spellStart"/>
+      <w:r>
+        <w:rPr>
+          <w:rFonts w:ascii="Times New Roman" w:hAnsi="Times New Roman" w:cs="Times New Roman"/>
+          <w:sz w:val="24"/>
+          <w:szCs w:val="24"/>
+        </w:rPr>
+        <w:t>strategypattern</w:t>
+      </w:r>
+      <w:proofErr w:type="spellEnd"/>
+      <w:r>
+        <w:rPr>
+          <w:rFonts w:ascii="Times New Roman" w:hAnsi="Times New Roman" w:cs="Times New Roman"/>
+          <w:sz w:val="24"/>
+          <w:szCs w:val="24"/>
+        </w:rPr>
+        <w:t>.</w:t>
+      </w:r>
+      <w:r>
+        <w:rPr>
+          <w:rFonts w:ascii="Times New Roman" w:hAnsi="Times New Roman" w:cs="Times New Roman"/>
+          <w:sz w:val="24"/>
+          <w:szCs w:val="24"/>
+        </w:rPr>
+        <w:t xml:space="preserve"> </w:t>
+      </w:r>
+      <w:r>
+        <w:rPr>
+          <w:rFonts w:ascii="Times New Roman" w:hAnsi="Times New Roman" w:cs="Times New Roman"/>
+          <w:sz w:val="24"/>
+          <w:szCs w:val="24"/>
+        </w:rPr>
+        <w:t xml:space="preserve">Använder mig av en </w:t>
+      </w:r>
+      <w:proofErr w:type="spellStart"/>
+      <w:r>
+        <w:rPr>
+          <w:rFonts w:ascii="Times New Roman" w:hAnsi="Times New Roman" w:cs="Times New Roman"/>
+          <w:sz w:val="24"/>
+          <w:szCs w:val="24"/>
+        </w:rPr>
+        <w:t>AreaPerimeter</w:t>
+      </w:r>
+      <w:proofErr w:type="spellEnd"/>
+      <w:r>
+        <w:rPr>
+          <w:rFonts w:ascii="Times New Roman" w:hAnsi="Times New Roman" w:cs="Times New Roman"/>
+          <w:sz w:val="24"/>
+          <w:szCs w:val="24"/>
+        </w:rPr>
+        <w:t xml:space="preserve"> </w:t>
+      </w:r>
+      <w:proofErr w:type="spellStart"/>
+      <w:r>
+        <w:rPr>
+          <w:rFonts w:ascii="Times New Roman" w:hAnsi="Times New Roman" w:cs="Times New Roman"/>
+          <w:sz w:val="24"/>
+          <w:szCs w:val="24"/>
+        </w:rPr>
+        <w:t>class</w:t>
+      </w:r>
+      <w:proofErr w:type="spellEnd"/>
+      <w:r>
+        <w:rPr>
+          <w:rFonts w:ascii="Times New Roman" w:hAnsi="Times New Roman" w:cs="Times New Roman"/>
+          <w:sz w:val="24"/>
+          <w:szCs w:val="24"/>
+        </w:rPr>
+        <w:t xml:space="preserve"> för att lagra area och omkrets efter uträkning och skickar </w:t>
+      </w:r>
+      <w:proofErr w:type="gramStart"/>
+      <w:r>
+        <w:rPr>
+          <w:rFonts w:ascii="Times New Roman" w:hAnsi="Times New Roman" w:cs="Times New Roman"/>
+          <w:sz w:val="24"/>
+          <w:szCs w:val="24"/>
+        </w:rPr>
+        <w:t>tillbaks</w:t>
+      </w:r>
+      <w:proofErr w:type="gramEnd"/>
+      <w:r>
+        <w:rPr>
+          <w:rFonts w:ascii="Times New Roman" w:hAnsi="Times New Roman" w:cs="Times New Roman"/>
+          <w:sz w:val="24"/>
+          <w:szCs w:val="24"/>
+        </w:rPr>
+        <w:t xml:space="preserve"> denna klass från strategin till huvuddelen av programmet. </w:t>
+      </w:r>
+      <w:r>
+        <w:rPr>
+          <w:rFonts w:ascii="Times New Roman" w:hAnsi="Times New Roman" w:cs="Times New Roman"/>
+          <w:sz w:val="24"/>
+          <w:szCs w:val="24"/>
+        </w:rPr>
+        <w:t xml:space="preserve">Fokuserat på att få ihop resten av CRUD-klasserna i </w:t>
+      </w:r>
+      <w:proofErr w:type="spellStart"/>
+      <w:r>
+        <w:rPr>
+          <w:rFonts w:ascii="Times New Roman" w:hAnsi="Times New Roman" w:cs="Times New Roman"/>
+          <w:sz w:val="24"/>
+          <w:szCs w:val="24"/>
+        </w:rPr>
+        <w:lastRenderedPageBreak/>
+        <w:t>Geometrydelen</w:t>
+      </w:r>
+      <w:proofErr w:type="spellEnd"/>
+      <w:r>
+        <w:rPr>
+          <w:rFonts w:ascii="Times New Roman" w:hAnsi="Times New Roman" w:cs="Times New Roman"/>
+          <w:sz w:val="24"/>
+          <w:szCs w:val="24"/>
+        </w:rPr>
+        <w:t xml:space="preserve">. Tittat mer generellt på programmet och </w:t>
+      </w:r>
+      <w:proofErr w:type="spellStart"/>
+      <w:r>
+        <w:rPr>
+          <w:rFonts w:ascii="Times New Roman" w:hAnsi="Times New Roman" w:cs="Times New Roman"/>
+          <w:sz w:val="24"/>
+          <w:szCs w:val="24"/>
+        </w:rPr>
+        <w:t>refactored</w:t>
+      </w:r>
+      <w:proofErr w:type="spellEnd"/>
+      <w:r>
+        <w:rPr>
+          <w:rFonts w:ascii="Times New Roman" w:hAnsi="Times New Roman" w:cs="Times New Roman"/>
+          <w:sz w:val="24"/>
+          <w:szCs w:val="24"/>
+        </w:rPr>
+        <w:t xml:space="preserve"> kod till bättre platser och fixat mindre buggar.</w:t>
+      </w:r>
+    </w:p>
+    <w:p>
+      <w:pPr>
+        <w:spacing w:after="0" w:line="360" w:lineRule="auto"/>
+        <w:rPr>
+          <w:rFonts w:ascii="Times New Roman" w:hAnsi="Times New Roman" w:cs="Times New Roman"/>
+          <w:sz w:val="24"/>
+          <w:szCs w:val="24"/>
+        </w:rPr>
+      </w:pPr>
+    </w:p>
+    <w:p>
+      <w:pPr>
+        <w:spacing w:after="0" w:line="360" w:lineRule="auto"/>
+        <w:rPr>
+          <w:rFonts w:ascii="Times New Roman" w:hAnsi="Times New Roman" w:cs="Times New Roman"/>
+          <w:sz w:val="24"/>
+          <w:szCs w:val="24"/>
+          <w:u w:val="single"/>
+        </w:rPr>
+      </w:pPr>
+      <w:r>
+        <w:rPr>
+          <w:rFonts w:ascii="Times New Roman" w:hAnsi="Times New Roman" w:cs="Times New Roman"/>
+          <w:sz w:val="24"/>
+          <w:szCs w:val="24"/>
+        </w:rPr>
+        <w:t xml:space="preserve"> </w:t>
+      </w:r>
+      <w:r>
+        <w:rPr>
+          <w:rFonts w:ascii="Times New Roman" w:hAnsi="Times New Roman" w:cs="Times New Roman"/>
+          <w:sz w:val="24"/>
+          <w:szCs w:val="24"/>
+          <w:u w:val="single"/>
+        </w:rPr>
+        <w:t>Reflektion:</w:t>
+      </w:r>
+    </w:p>
+    <w:p>
+      <w:pPr>
+        <w:spacing w:after="0" w:line="360" w:lineRule="auto"/>
+        <w:rPr>
+          <w:rFonts w:ascii="Times New Roman" w:hAnsi="Times New Roman" w:cs="Times New Roman"/>
+          <w:sz w:val="24"/>
+          <w:szCs w:val="24"/>
+        </w:rPr>
+      </w:pPr>
+      <w:proofErr w:type="spellStart"/>
+      <w:r>
+        <w:rPr>
+          <w:rFonts w:ascii="Times New Roman" w:hAnsi="Times New Roman" w:cs="Times New Roman"/>
+          <w:sz w:val="24"/>
+          <w:szCs w:val="24"/>
+        </w:rPr>
+        <w:t>ShapeApp</w:t>
+      </w:r>
+      <w:proofErr w:type="spellEnd"/>
+      <w:r>
+        <w:rPr>
+          <w:rFonts w:ascii="Times New Roman" w:hAnsi="Times New Roman" w:cs="Times New Roman"/>
+          <w:sz w:val="24"/>
+          <w:szCs w:val="24"/>
+        </w:rPr>
+        <w:t xml:space="preserve"> och </w:t>
+      </w:r>
+      <w:proofErr w:type="spellStart"/>
+      <w:r>
+        <w:rPr>
+          <w:rFonts w:ascii="Times New Roman" w:hAnsi="Times New Roman" w:cs="Times New Roman"/>
+          <w:sz w:val="24"/>
+          <w:szCs w:val="24"/>
+        </w:rPr>
+        <w:t>CalculatorApp</w:t>
+      </w:r>
+      <w:proofErr w:type="spellEnd"/>
+      <w:r>
+        <w:rPr>
+          <w:rFonts w:ascii="Times New Roman" w:hAnsi="Times New Roman" w:cs="Times New Roman"/>
+          <w:sz w:val="24"/>
+          <w:szCs w:val="24"/>
+        </w:rPr>
+        <w:t xml:space="preserve"> mer eller mindre klara. Nu är det endast </w:t>
+      </w:r>
+      <w:proofErr w:type="spellStart"/>
+      <w:r>
+        <w:rPr>
+          <w:rFonts w:ascii="Times New Roman" w:hAnsi="Times New Roman" w:cs="Times New Roman"/>
+          <w:sz w:val="24"/>
+          <w:szCs w:val="24"/>
+        </w:rPr>
+        <w:t>GameApp</w:t>
+      </w:r>
+      <w:proofErr w:type="spellEnd"/>
+      <w:r>
+        <w:rPr>
+          <w:rFonts w:ascii="Times New Roman" w:hAnsi="Times New Roman" w:cs="Times New Roman"/>
+          <w:sz w:val="24"/>
+          <w:szCs w:val="24"/>
+        </w:rPr>
+        <w:t xml:space="preserve">. Jag har skrivit ett Rock Paper </w:t>
+      </w:r>
+      <w:proofErr w:type="spellStart"/>
+      <w:r>
+        <w:rPr>
+          <w:rFonts w:ascii="Times New Roman" w:hAnsi="Times New Roman" w:cs="Times New Roman"/>
+          <w:sz w:val="24"/>
+          <w:szCs w:val="24"/>
+        </w:rPr>
+        <w:t>Scissors</w:t>
+      </w:r>
+      <w:proofErr w:type="spellEnd"/>
+      <w:r>
+        <w:rPr>
+          <w:rFonts w:ascii="Times New Roman" w:hAnsi="Times New Roman" w:cs="Times New Roman"/>
+          <w:sz w:val="24"/>
+          <w:szCs w:val="24"/>
+        </w:rPr>
+        <w:t xml:space="preserve"> program förut som jag tänkte använda som grundkod. Behöver dock anpassa det till min struktur och kanske göra små förändringar i själva spelet.</w:t>
+      </w:r>
+    </w:p>
+    <w:p>
+      <w:pPr>
+        <w:spacing w:after="0" w:line="360" w:lineRule="auto"/>
+        <w:rPr>
+          <w:rFonts w:ascii="Times New Roman" w:hAnsi="Times New Roman" w:cs="Times New Roman"/>
+          <w:sz w:val="24"/>
+          <w:szCs w:val="24"/>
+        </w:rPr>
+      </w:pPr>
+    </w:p>
+    <w:p>
+      <w:pPr>
+        <w:spacing w:after="0" w:line="360" w:lineRule="auto"/>
+        <w:rPr>
+          <w:rFonts w:ascii="Times New Roman" w:hAnsi="Times New Roman" w:cs="Times New Roman"/>
+          <w:b/>
+          <w:bCs/>
+          <w:sz w:val="24"/>
+          <w:szCs w:val="24"/>
+        </w:rPr>
+      </w:pPr>
+      <w:r>
+        <w:rPr>
+          <w:rFonts w:ascii="Times New Roman" w:hAnsi="Times New Roman" w:cs="Times New Roman"/>
+          <w:b/>
+          <w:bCs/>
+          <w:sz w:val="24"/>
+          <w:szCs w:val="24"/>
+        </w:rPr>
+        <w:t>2023-01-</w:t>
+      </w:r>
+      <w:r>
+        <w:rPr>
+          <w:rFonts w:ascii="Times New Roman" w:hAnsi="Times New Roman" w:cs="Times New Roman"/>
+          <w:b/>
+          <w:bCs/>
+          <w:sz w:val="24"/>
+          <w:szCs w:val="24"/>
+        </w:rPr>
+        <w:t>1</w:t>
+      </w:r>
+      <w:r>
+        <w:rPr>
+          <w:rFonts w:ascii="Times New Roman" w:hAnsi="Times New Roman" w:cs="Times New Roman"/>
+          <w:b/>
+          <w:bCs/>
+          <w:sz w:val="24"/>
+          <w:szCs w:val="24"/>
+        </w:rPr>
+        <w:t>7</w:t>
+      </w:r>
+    </w:p>
+    <w:p>
+      <w:pPr>
+        <w:spacing w:after="0" w:line="360" w:lineRule="auto"/>
+        <w:rPr>
+          <w:rFonts w:ascii="Times New Roman" w:hAnsi="Times New Roman" w:cs="Times New Roman"/>
+          <w:sz w:val="24"/>
+          <w:szCs w:val="24"/>
+        </w:rPr>
+      </w:pPr>
+      <w:r>
+        <w:rPr>
+          <w:rFonts w:ascii="Times New Roman" w:hAnsi="Times New Roman" w:cs="Times New Roman"/>
+          <w:sz w:val="24"/>
+          <w:szCs w:val="24"/>
+        </w:rPr>
+        <w:t xml:space="preserve">Har implementerat </w:t>
+      </w:r>
+      <w:proofErr w:type="spellStart"/>
+      <w:proofErr w:type="gramStart"/>
+      <w:r>
+        <w:rPr>
+          <w:rFonts w:ascii="Times New Roman" w:hAnsi="Times New Roman" w:cs="Times New Roman"/>
+          <w:sz w:val="24"/>
+          <w:szCs w:val="24"/>
+        </w:rPr>
+        <w:t>Rock,Paper</w:t>
+      </w:r>
+      <w:proofErr w:type="gramEnd"/>
+      <w:r>
+        <w:rPr>
+          <w:rFonts w:ascii="Times New Roman" w:hAnsi="Times New Roman" w:cs="Times New Roman"/>
+          <w:sz w:val="24"/>
+          <w:szCs w:val="24"/>
+        </w:rPr>
+        <w:t>,Scissors</w:t>
+      </w:r>
+      <w:proofErr w:type="spellEnd"/>
+      <w:r>
+        <w:rPr>
+          <w:rFonts w:ascii="Times New Roman" w:hAnsi="Times New Roman" w:cs="Times New Roman"/>
+          <w:sz w:val="24"/>
+          <w:szCs w:val="24"/>
+        </w:rPr>
+        <w:t xml:space="preserve"> till </w:t>
+      </w:r>
+      <w:proofErr w:type="spellStart"/>
+      <w:r>
+        <w:rPr>
+          <w:rFonts w:ascii="Times New Roman" w:hAnsi="Times New Roman" w:cs="Times New Roman"/>
+          <w:sz w:val="24"/>
+          <w:szCs w:val="24"/>
+        </w:rPr>
+        <w:t>GameApp</w:t>
+      </w:r>
+      <w:proofErr w:type="spellEnd"/>
+      <w:r>
+        <w:rPr>
+          <w:rFonts w:ascii="Times New Roman" w:hAnsi="Times New Roman" w:cs="Times New Roman"/>
+          <w:sz w:val="24"/>
+          <w:szCs w:val="24"/>
+        </w:rPr>
+        <w:t>. Spelet fung</w:t>
+      </w:r>
+      <w:r>
+        <w:rPr>
+          <w:rFonts w:ascii="Times New Roman" w:hAnsi="Times New Roman" w:cs="Times New Roman"/>
+          <w:sz w:val="24"/>
+          <w:szCs w:val="24"/>
+        </w:rPr>
+        <w:t xml:space="preserve">erar som det ska och sparar till databasen efter </w:t>
+      </w:r>
+      <w:proofErr w:type="spellStart"/>
+      <w:r>
+        <w:rPr>
+          <w:rFonts w:ascii="Times New Roman" w:hAnsi="Times New Roman" w:cs="Times New Roman"/>
+          <w:sz w:val="24"/>
+          <w:szCs w:val="24"/>
+        </w:rPr>
+        <w:t>använderen</w:t>
+      </w:r>
+      <w:proofErr w:type="spellEnd"/>
+      <w:r>
+        <w:rPr>
+          <w:rFonts w:ascii="Times New Roman" w:hAnsi="Times New Roman" w:cs="Times New Roman"/>
+          <w:sz w:val="24"/>
+          <w:szCs w:val="24"/>
+        </w:rPr>
+        <w:t xml:space="preserve"> väljer att avsluta. Har fokuserat på att få in mer färg i programmet och skapat en </w:t>
+      </w:r>
+      <w:proofErr w:type="spellStart"/>
+      <w:r>
+        <w:rPr>
+          <w:rFonts w:ascii="Times New Roman" w:hAnsi="Times New Roman" w:cs="Times New Roman"/>
+          <w:sz w:val="24"/>
+          <w:szCs w:val="24"/>
+        </w:rPr>
+        <w:t>ColorService</w:t>
+      </w:r>
+      <w:proofErr w:type="spellEnd"/>
+      <w:r>
+        <w:rPr>
+          <w:rFonts w:ascii="Times New Roman" w:hAnsi="Times New Roman" w:cs="Times New Roman"/>
+          <w:sz w:val="24"/>
+          <w:szCs w:val="24"/>
+        </w:rPr>
+        <w:t xml:space="preserve"> för detta ändamål. Fixat små buggar efter att Malin testkört programmet och kommit med feedback. </w:t>
+      </w:r>
+    </w:p>
+    <w:p>
+      <w:pPr>
+        <w:spacing w:after="0" w:line="360" w:lineRule="auto"/>
+        <w:rPr>
+          <w:rFonts w:ascii="Times New Roman" w:hAnsi="Times New Roman" w:cs="Times New Roman"/>
+          <w:sz w:val="24"/>
+          <w:szCs w:val="24"/>
+        </w:rPr>
+      </w:pPr>
+    </w:p>
+    <w:p>
+      <w:pPr>
+        <w:spacing w:after="0" w:line="360" w:lineRule="auto"/>
+        <w:rPr>
+          <w:rFonts w:ascii="Times New Roman" w:hAnsi="Times New Roman" w:cs="Times New Roman"/>
+          <w:sz w:val="24"/>
+          <w:szCs w:val="24"/>
+          <w:u w:val="single"/>
+        </w:rPr>
+      </w:pPr>
+      <w:r>
+        <w:rPr>
+          <w:rFonts w:ascii="Times New Roman" w:hAnsi="Times New Roman" w:cs="Times New Roman"/>
+          <w:sz w:val="24"/>
+          <w:szCs w:val="24"/>
+          <w:u w:val="single"/>
+        </w:rPr>
+        <w:t>Reflektion:</w:t>
+      </w:r>
+    </w:p>
+    <w:p>
+      <w:pPr>
+        <w:spacing w:after="0" w:line="360" w:lineRule="auto"/>
+        <w:rPr>
+          <w:rFonts w:ascii="Times New Roman" w:hAnsi="Times New Roman" w:cs="Times New Roman"/>
+          <w:sz w:val="24"/>
+          <w:szCs w:val="24"/>
+        </w:rPr>
+      </w:pPr>
+      <w:r>
+        <w:rPr>
+          <w:rFonts w:ascii="Times New Roman" w:hAnsi="Times New Roman" w:cs="Times New Roman"/>
+          <w:sz w:val="24"/>
+          <w:szCs w:val="24"/>
+        </w:rPr>
+        <w:t xml:space="preserve">Nu är programmet nästan klart. Ska titta på att få in lite mer färg i de olika </w:t>
+      </w:r>
+      <w:proofErr w:type="spellStart"/>
+      <w:r>
+        <w:rPr>
+          <w:rFonts w:ascii="Times New Roman" w:hAnsi="Times New Roman" w:cs="Times New Roman"/>
+          <w:sz w:val="24"/>
+          <w:szCs w:val="24"/>
+        </w:rPr>
+        <w:t>appdelarna</w:t>
+      </w:r>
+      <w:proofErr w:type="spellEnd"/>
+      <w:r>
+        <w:rPr>
+          <w:rFonts w:ascii="Times New Roman" w:hAnsi="Times New Roman" w:cs="Times New Roman"/>
+          <w:sz w:val="24"/>
+          <w:szCs w:val="24"/>
+        </w:rPr>
+        <w:t>.</w:t>
+      </w:r>
+      <w:r>
+        <w:rPr>
+          <w:rFonts w:ascii="Times New Roman" w:hAnsi="Times New Roman" w:cs="Times New Roman"/>
+          <w:sz w:val="24"/>
+          <w:szCs w:val="24"/>
+        </w:rPr>
+        <w:t xml:space="preserve"> Undrade fortfarande över </w:t>
+      </w:r>
+      <w:proofErr w:type="spellStart"/>
+      <w:r>
+        <w:rPr>
+          <w:rFonts w:ascii="Times New Roman" w:hAnsi="Times New Roman" w:cs="Times New Roman"/>
+          <w:sz w:val="24"/>
+          <w:szCs w:val="24"/>
+        </w:rPr>
+        <w:t>factorydelen</w:t>
+      </w:r>
+      <w:proofErr w:type="spellEnd"/>
+      <w:r>
+        <w:rPr>
+          <w:rFonts w:ascii="Times New Roman" w:hAnsi="Times New Roman" w:cs="Times New Roman"/>
+          <w:sz w:val="24"/>
+          <w:szCs w:val="24"/>
+        </w:rPr>
+        <w:t>. Ska försöka titta på det med imorgon, sista dagen innan muntlig presentation</w:t>
+      </w:r>
+      <w:r>
+        <w:rPr>
+          <w:rFonts w:ascii="Times New Roman" w:hAnsi="Times New Roman" w:cs="Times New Roman"/>
+          <w:sz w:val="24"/>
+          <w:szCs w:val="24"/>
+        </w:rPr>
+        <w:t>.</w:t>
+      </w:r>
+    </w:p>
+    <w:p>
+      <w:pPr>
+        <w:spacing w:after="0" w:line="360" w:lineRule="auto"/>
+        <w:rPr>
+          <w:rFonts w:ascii="Times New Roman" w:hAnsi="Times New Roman" w:cs="Times New Roman"/>
+          <w:sz w:val="24"/>
+          <w:szCs w:val="24"/>
+        </w:rPr>
+      </w:pPr>
+    </w:p>
+    <w:p>
+      <w:pPr>
+        <w:spacing w:after="0" w:line="360" w:lineRule="auto"/>
+        <w:rPr>
+          <w:rFonts w:ascii="Times New Roman" w:hAnsi="Times New Roman" w:cs="Times New Roman"/>
+          <w:sz w:val="24"/>
+          <w:szCs w:val="24"/>
+        </w:rPr>
+      </w:pPr>
+    </w:p>
+    <w:p>
+      <w:pPr>
+        <w:spacing w:after="0" w:line="360" w:lineRule="auto"/>
+        <w:rPr>
+          <w:rFonts w:ascii="Times New Roman" w:hAnsi="Times New Roman" w:cs="Times New Roman"/>
+          <w:sz w:val="24"/>
+          <w:szCs w:val="24"/>
+        </w:rPr>
+      </w:pPr>
     </w:p>
     <w:p>
       <w:pPr>

</xml_diff>

<commit_message>
#105 version 1.0 complete.
</commit_message>
<xml_diff>
--- a/Extra Files/Projekt 1 dagbok.docx
+++ b/Extra Files/Projekt 1 dagbok.docx
@@ -1501,15 +1501,7 @@
           <w:sz w:val="24"/>
           <w:szCs w:val="24"/>
         </w:rPr>
-        <w:t>Har gjort en grundläggande felhantering</w:t>
-      </w:r>
-      <w:r>
-        <w:rPr>
-          <w:rFonts w:ascii="Times New Roman" w:hAnsi="Times New Roman" w:cs="Times New Roman"/>
-          <w:sz w:val="24"/>
-          <w:szCs w:val="24"/>
-        </w:rPr>
-        <w:t xml:space="preserve">, men måste utveckla detta mer så </w:t>
+        <w:t xml:space="preserve">Har gjort en grundläggande felhantering, men måste utveckla detta mer så </w:t>
       </w:r>
       <w:r>
         <w:rPr>
@@ -1570,17 +1562,7 @@
           <w:sz w:val="24"/>
           <w:szCs w:val="24"/>
         </w:rPr>
-        <w:t>1</w:t>
-      </w:r>
-      <w:r>
-        <w:rPr>
-          <w:rFonts w:ascii="Times New Roman" w:hAnsi="Times New Roman" w:cs="Times New Roman"/>
-          <w:b/>
-          <w:bCs/>
-          <w:sz w:val="24"/>
-          <w:szCs w:val="24"/>
-        </w:rPr>
-        <w:t>4</w:t>
+        <w:t>14</w:t>
       </w:r>
     </w:p>
     <w:p>
@@ -1752,17 +1734,7 @@
           <w:sz w:val="24"/>
           <w:szCs w:val="24"/>
         </w:rPr>
-        <w:t>1</w:t>
-      </w:r>
-      <w:r>
-        <w:rPr>
-          <w:rFonts w:ascii="Times New Roman" w:hAnsi="Times New Roman" w:cs="Times New Roman"/>
-          <w:b/>
-          <w:bCs/>
-          <w:sz w:val="24"/>
-          <w:szCs w:val="24"/>
-        </w:rPr>
-        <w:t>5</w:t>
+        <w:t>15</w:t>
       </w:r>
     </w:p>
     <w:p>
@@ -1974,17 +1946,7 @@
           <w:sz w:val="24"/>
           <w:szCs w:val="24"/>
         </w:rPr>
-        <w:t>1</w:t>
-      </w:r>
-      <w:r>
-        <w:rPr>
-          <w:rFonts w:ascii="Times New Roman" w:hAnsi="Times New Roman" w:cs="Times New Roman"/>
-          <w:b/>
-          <w:bCs/>
-          <w:sz w:val="24"/>
-          <w:szCs w:val="24"/>
-        </w:rPr>
-        <w:t>6</w:t>
+        <w:t>16</w:t>
       </w:r>
     </w:p>
     <w:p>
@@ -2018,15 +1980,7 @@
           <w:sz w:val="24"/>
           <w:szCs w:val="24"/>
         </w:rPr>
-        <w:t xml:space="preserve">Använder mig av en AreaPerimeter class för att lagra area och omkrets efter uträkning och skickar tillbaks denna klass från strategin till huvuddelen av programmet. </w:t>
-      </w:r>
-      <w:r>
-        <w:rPr>
-          <w:rFonts w:ascii="Times New Roman" w:hAnsi="Times New Roman" w:cs="Times New Roman"/>
-          <w:sz w:val="24"/>
-          <w:szCs w:val="24"/>
-        </w:rPr>
-        <w:t xml:space="preserve">Fokuserat på att få ihop resten av CRUD-klasserna i </w:t>
+        <w:t xml:space="preserve">Använder mig av en AreaPerimeter class för att lagra area och omkrets efter uträkning och skickar tillbaks denna klass från strategin till huvuddelen av programmet. Fokuserat på att få ihop resten av CRUD-klasserna i </w:t>
       </w:r>
       <w:r>
         <w:rPr>
@@ -2133,17 +2087,7 @@
           <w:sz w:val="24"/>
           <w:szCs w:val="24"/>
         </w:rPr>
-        <w:t>1</w:t>
-      </w:r>
-      <w:r>
-        <w:rPr>
-          <w:rFonts w:ascii="Times New Roman" w:hAnsi="Times New Roman" w:cs="Times New Roman"/>
-          <w:b/>
-          <w:bCs/>
-          <w:sz w:val="24"/>
-          <w:szCs w:val="24"/>
-        </w:rPr>
-        <w:t>7</w:t>
+        <w:t>17</w:t>
       </w:r>
     </w:p>
     <w:p>
@@ -2275,17 +2219,7 @@
           <w:sz w:val="24"/>
           <w:szCs w:val="24"/>
         </w:rPr>
-        <w:t>1</w:t>
-      </w:r>
-      <w:r>
-        <w:rPr>
-          <w:rFonts w:ascii="Times New Roman" w:hAnsi="Times New Roman" w:cs="Times New Roman"/>
-          <w:b/>
-          <w:bCs/>
-          <w:sz w:val="24"/>
-          <w:szCs w:val="24"/>
-        </w:rPr>
-        <w:t xml:space="preserve">8 </w:t>
+        <w:t xml:space="preserve">18 </w:t>
       </w:r>
     </w:p>
     <w:p>
@@ -2304,6 +2238,70 @@
           <w:szCs w:val="24"/>
         </w:rPr>
         <w:t xml:space="preserve">Skrivit klart readme.md. Fokuserat på helheten och letat efter eventuella småbuggar. Har implementerat färg i hela projektet och sett till att menyer, inputs, felmeddelanden och resultat har olika färgscheman. </w:t>
+      </w:r>
+      <w:r>
+        <w:rPr>
+          <w:rFonts w:ascii="Times New Roman" w:hAnsi="Times New Roman" w:cs="Times New Roman"/>
+          <w:sz w:val="24"/>
+          <w:szCs w:val="24"/>
+        </w:rPr>
+        <w:t>Version 1.0 av applikationen klar.</w:t>
+      </w:r>
+    </w:p>
+    <w:p>
+      <w:pPr>
+        <w:spacing w:after="0" w:line="360" w:lineRule="auto"/>
+        <w:rPr>
+          <w:rFonts w:ascii="Times New Roman" w:hAnsi="Times New Roman" w:cs="Times New Roman"/>
+          <w:sz w:val="24"/>
+          <w:szCs w:val="24"/>
+        </w:rPr>
+      </w:pPr>
+    </w:p>
+    <w:p>
+      <w:pPr>
+        <w:spacing w:after="0" w:line="360" w:lineRule="auto"/>
+        <w:rPr>
+          <w:rFonts w:ascii="Times New Roman" w:hAnsi="Times New Roman" w:cs="Times New Roman"/>
+          <w:sz w:val="24"/>
+          <w:szCs w:val="24"/>
+          <w:u w:val="single"/>
+        </w:rPr>
+      </w:pPr>
+      <w:r>
+        <w:rPr>
+          <w:rFonts w:ascii="Times New Roman" w:hAnsi="Times New Roman" w:cs="Times New Roman"/>
+          <w:sz w:val="24"/>
+          <w:szCs w:val="24"/>
+          <w:u w:val="single"/>
+        </w:rPr>
+        <w:t>Reflektion:</w:t>
+      </w:r>
+    </w:p>
+    <w:p>
+      <w:pPr>
+        <w:spacing w:after="0" w:line="360" w:lineRule="auto"/>
+        <w:rPr>
+          <w:rFonts w:ascii="Times New Roman" w:hAnsi="Times New Roman" w:cs="Times New Roman"/>
+          <w:sz w:val="24"/>
+          <w:szCs w:val="24"/>
+        </w:rPr>
+      </w:pPr>
+      <w:r>
+        <w:rPr>
+          <w:rFonts w:ascii="Times New Roman" w:hAnsi="Times New Roman" w:cs="Times New Roman"/>
+          <w:sz w:val="24"/>
+          <w:szCs w:val="24"/>
+        </w:rPr>
+        <w:t xml:space="preserve">Hann inte implementera factory pattern </w:t>
+      </w:r>
+      <w:r>
+        <w:rPr>
+          <w:rFonts w:ascii="Times New Roman" w:hAnsi="Times New Roman" w:cs="Times New Roman"/>
+          <w:sz w:val="24"/>
+          <w:szCs w:val="24"/>
+        </w:rPr>
+        <w:t xml:space="preserve">i tid, får se över detta vid senare tillfälle. I övrigt nöjd med arbetet. </w:t>
       </w:r>
     </w:p>
     <w:p>

</xml_diff>